<commit_message>
Update device spec in report
</commit_message>
<xml_diff>
--- a/report.docx
+++ b/report.docx
@@ -20,6 +20,14 @@
           <w:sz w:val="24"/>
           <w:szCs w:val="24"/>
         </w:rPr>
+        <w:t xml:space="preserve"> 32</w:t>
+      </w:r>
+      <w:r>
+        <w:rPr>
+          <w:rFonts w:ascii="Times New Roman" w:hAnsi="Times New Roman" w:cs="Times New Roman"/>
+          <w:sz w:val="24"/>
+          <w:szCs w:val="24"/>
+        </w:rPr>
         <w:t>Specification of Computer:</w:t>
       </w:r>
     </w:p>
@@ -324,7 +332,6 @@
           <w:szCs w:val="24"/>
         </w:rPr>
       </w:pPr>
-      <w:commentRangeStart w:id="0"/>
       <w:r>
         <w:rPr>
           <w:rFonts w:ascii="Times New Roman" w:hAnsi="Times New Roman" w:cs="Times New Roman"/>
@@ -369,12 +376,15 @@
         </w:rPr>
         <w:t>DDR4</w:t>
       </w:r>
-      <w:commentRangeEnd w:id="0"/>
-      <w:r>
-        <w:rPr>
-          <w:rStyle w:val="CommentReference"/>
-        </w:rPr>
-        <w:commentReference w:id="0"/>
+      <w:r>
+        <w:rPr>
+          <w:rFonts w:ascii="Times New Roman" w:hAnsi="Times New Roman" w:cs="Times New Roman"/>
+          <w:b/>
+          <w:bCs/>
+          <w:sz w:val="24"/>
+          <w:szCs w:val="24"/>
+        </w:rPr>
+        <w:t xml:space="preserve"> 3200</w:t>
       </w:r>
     </w:p>
     <w:p>
@@ -506,12 +516,12 @@
       </w:pPr>
     </w:p>
     <w:sectPr>
-      <w:headerReference w:type="even" r:id="rId10"/>
-      <w:headerReference w:type="default" r:id="rId11"/>
-      <w:footerReference w:type="even" r:id="rId12"/>
-      <w:footerReference w:type="default" r:id="rId13"/>
-      <w:headerReference w:type="first" r:id="rId14"/>
-      <w:footerReference w:type="first" r:id="rId15"/>
+      <w:headerReference w:type="even" r:id="rId6"/>
+      <w:headerReference w:type="default" r:id="rId7"/>
+      <w:footerReference w:type="even" r:id="rId8"/>
+      <w:footerReference w:type="default" r:id="rId9"/>
+      <w:headerReference w:type="first" r:id="rId10"/>
+      <w:footerReference w:type="first" r:id="rId11"/>
       <w:pgSz w:w="12240" w:h="15840"/>
       <w:pgMar w:top="1440" w:right="1440" w:bottom="1440" w:left="1440" w:header="720" w:footer="720" w:gutter="0"/>
       <w:cols w:space="720"/>
@@ -520,45 +530,6 @@
     </w:sectPr>
   </w:body>
 </w:document>
-</file>
-
-<file path=word/comments.xml><?xml version="1.0" encoding="utf-8"?>
-<w:comments xmlns:wpc="http://schemas.microsoft.com/office/word/2010/wordprocessingCanvas" xmlns:cx="http://schemas.microsoft.com/office/drawing/2014/chartex" xmlns:cx1="http://schemas.microsoft.com/office/drawing/2015/9/8/chartex" xmlns:cx2="http://schemas.microsoft.com/office/drawing/2015/10/21/chartex" xmlns:cx3="http://schemas.microsoft.com/office/drawing/2016/5/9/chartex" xmlns:cx4="http://schemas.microsoft.com/office/drawing/2016/5/10/chartex" xmlns:cx5="http://schemas.microsoft.com/office/drawing/2016/5/11/chartex" xmlns:cx6="http://schemas.microsoft.com/office/drawing/2016/5/12/chartex" xmlns:cx7="http://schemas.microsoft.com/office/drawing/2016/5/13/chartex" xmlns:cx8="http://schemas.microsoft.com/office/drawing/2016/5/14/chartex" xmlns:mc="http://schemas.openxmlformats.org/markup-compatibility/2006" xmlns:aink="http://schemas.microsoft.com/office/drawing/2016/ink" xmlns:am3d="http://schemas.microsoft.com/office/drawing/2017/model3d" xmlns:o="urn:schemas-microsoft-com:office:office" xmlns:oel="http://schemas.microsoft.com/office/2019/extlst" xmlns:r="http://schemas.openxmlformats.org/officeDocument/2006/relationships" xmlns:m="http://schemas.openxmlformats.org/officeDocument/2006/math" xmlns:v="urn:schemas-microsoft-com:vml" xmlns:wp14="http://schemas.microsoft.com/office/word/2010/wordprocessingDrawing" xmlns:wp="http://schemas.openxmlformats.org/drawingml/2006/wordprocessingDrawing" xmlns:w10="urn:schemas-microsoft-com:office:word" xmlns:w="http://schemas.openxmlformats.org/wordprocessingml/2006/main" xmlns:w14="http://schemas.microsoft.com/office/word/2010/wordml" xmlns:w15="http://schemas.microsoft.com/office/word/2012/wordml" xmlns:w16cex="http://schemas.microsoft.com/office/word/2018/wordml/cex" xmlns:w16cid="http://schemas.microsoft.com/office/word/2016/wordml/cid" xmlns:w16="http://schemas.microsoft.com/office/word/2018/wordml" xmlns:w16sdtdh="http://schemas.microsoft.com/office/word/2020/wordml/sdtdatahash" xmlns:w16se="http://schemas.microsoft.com/office/word/2015/wordml/symex" xmlns:wpg="http://schemas.microsoft.com/office/word/2010/wordprocessingGroup" xmlns:wpi="http://schemas.microsoft.com/office/word/2010/wordprocessingInk" xmlns:wne="http://schemas.microsoft.com/office/word/2006/wordml" xmlns:wps="http://schemas.microsoft.com/office/word/2010/wordprocessingShape" mc:Ignorable="w14 w15 w16se w16cid w16 w16cex w16sdtdh wp14">
-  <w:comment w:id="0" w:author="Mezisashe Ojuba" w:date="2023-01-15T08:48:00Z" w:initials="MO">
-    <w:p>
-      <w:pPr>
-        <w:pStyle w:val="CommentText"/>
-      </w:pPr>
-      <w:r>
-        <w:rPr>
-          <w:rStyle w:val="CommentReference"/>
-        </w:rPr>
-        <w:annotationRef/>
-      </w:r>
-      <w:r>
-        <w:t>Fill this out</w:t>
-      </w:r>
-    </w:p>
-  </w:comment>
-</w:comments>
-</file>
-
-<file path=word/commentsExtended.xml><?xml version="1.0" encoding="utf-8"?>
-<w15:commentsEx xmlns:wpc="http://schemas.microsoft.com/office/word/2010/wordprocessingCanvas" xmlns:cx="http://schemas.microsoft.com/office/drawing/2014/chartex" xmlns:cx1="http://schemas.microsoft.com/office/drawing/2015/9/8/chartex" xmlns:cx2="http://schemas.microsoft.com/office/drawing/2015/10/21/chartex" xmlns:cx3="http://schemas.microsoft.com/office/drawing/2016/5/9/chartex" xmlns:cx4="http://schemas.microsoft.com/office/drawing/2016/5/10/chartex" xmlns:cx5="http://schemas.microsoft.com/office/drawing/2016/5/11/chartex" xmlns:cx6="http://schemas.microsoft.com/office/drawing/2016/5/12/chartex" xmlns:cx7="http://schemas.microsoft.com/office/drawing/2016/5/13/chartex" xmlns:cx8="http://schemas.microsoft.com/office/drawing/2016/5/14/chartex" xmlns:mc="http://schemas.openxmlformats.org/markup-compatibility/2006" xmlns:aink="http://schemas.microsoft.com/office/drawing/2016/ink" xmlns:am3d="http://schemas.microsoft.com/office/drawing/2017/model3d" xmlns:o="urn:schemas-microsoft-com:office:office" xmlns:oel="http://schemas.microsoft.com/office/2019/extlst" xmlns:r="http://schemas.openxmlformats.org/officeDocument/2006/relationships" xmlns:m="http://schemas.openxmlformats.org/officeDocument/2006/math" xmlns:v="urn:schemas-microsoft-com:vml" xmlns:wp14="http://schemas.microsoft.com/office/word/2010/wordprocessingDrawing" xmlns:wp="http://schemas.openxmlformats.org/drawingml/2006/wordprocessingDrawing" xmlns:w10="urn:schemas-microsoft-com:office:word" xmlns:w="http://schemas.openxmlformats.org/wordprocessingml/2006/main" xmlns:w14="http://schemas.microsoft.com/office/word/2010/wordml" xmlns:w15="http://schemas.microsoft.com/office/word/2012/wordml" xmlns:w16cex="http://schemas.microsoft.com/office/word/2018/wordml/cex" xmlns:w16cid="http://schemas.microsoft.com/office/word/2016/wordml/cid" xmlns:w16="http://schemas.microsoft.com/office/word/2018/wordml" xmlns:w16sdtdh="http://schemas.microsoft.com/office/word/2020/wordml/sdtdatahash" xmlns:w16se="http://schemas.microsoft.com/office/word/2015/wordml/symex" xmlns:wpg="http://schemas.microsoft.com/office/word/2010/wordprocessingGroup" xmlns:wpi="http://schemas.microsoft.com/office/word/2010/wordprocessingInk" xmlns:wne="http://schemas.microsoft.com/office/word/2006/wordml" xmlns:wps="http://schemas.microsoft.com/office/word/2010/wordprocessingShape" mc:Ignorable="w14 w15 w16se w16cid w16 w16cex w16sdtdh wp14">
-  <w15:commentEx w15:paraId="5091F093" w15:done="0"/>
-</w15:commentsEx>
-</file>
-
-<file path=word/commentsExtensible.xml><?xml version="1.0" encoding="utf-8"?>
-<w16cex:commentsExtensible xmlns:wpc="http://schemas.microsoft.com/office/word/2010/wordprocessingCanvas" xmlns:cx="http://schemas.microsoft.com/office/drawing/2014/chartex" xmlns:cx1="http://schemas.microsoft.com/office/drawing/2015/9/8/chartex" xmlns:cx2="http://schemas.microsoft.com/office/drawing/2015/10/21/chartex" xmlns:cx3="http://schemas.microsoft.com/office/drawing/2016/5/9/chartex" xmlns:cx4="http://schemas.microsoft.com/office/drawing/2016/5/10/chartex" xmlns:cx5="http://schemas.microsoft.com/office/drawing/2016/5/11/chartex" xmlns:cx6="http://schemas.microsoft.com/office/drawing/2016/5/12/chartex" xmlns:cx7="http://schemas.microsoft.com/office/drawing/2016/5/13/chartex" xmlns:cx8="http://schemas.microsoft.com/office/drawing/2016/5/14/chartex" xmlns:mc="http://schemas.openxmlformats.org/markup-compatibility/2006" xmlns:aink="http://schemas.microsoft.com/office/drawing/2016/ink" xmlns:am3d="http://schemas.microsoft.com/office/drawing/2017/model3d" xmlns:o="urn:schemas-microsoft-com:office:office" xmlns:oel="http://schemas.microsoft.com/office/2019/extlst" xmlns:r="http://schemas.openxmlformats.org/officeDocument/2006/relationships" xmlns:m="http://schemas.openxmlformats.org/officeDocument/2006/math" xmlns:v="urn:schemas-microsoft-com:vml" xmlns:wp14="http://schemas.microsoft.com/office/word/2010/wordprocessingDrawing" xmlns:wp="http://schemas.openxmlformats.org/drawingml/2006/wordprocessingDrawing" xmlns:w10="urn:schemas-microsoft-com:office:word" xmlns:w="http://schemas.openxmlformats.org/wordprocessingml/2006/main" xmlns:w14="http://schemas.microsoft.com/office/word/2010/wordml" xmlns:w15="http://schemas.microsoft.com/office/word/2012/wordml" xmlns:w16cex="http://schemas.microsoft.com/office/word/2018/wordml/cex" xmlns:w16cid="http://schemas.microsoft.com/office/word/2016/wordml/cid" xmlns:w16="http://schemas.microsoft.com/office/word/2018/wordml" xmlns:w16sdtdh="http://schemas.microsoft.com/office/word/2020/wordml/sdtdatahash" xmlns:w16se="http://schemas.microsoft.com/office/word/2015/wordml/symex" xmlns:wpg="http://schemas.microsoft.com/office/word/2010/wordprocessingGroup" xmlns:wpi="http://schemas.microsoft.com/office/word/2010/wordprocessingInk" xmlns:wne="http://schemas.microsoft.com/office/word/2006/wordml" xmlns:wps="http://schemas.microsoft.com/office/word/2010/wordprocessingShape" mc:Ignorable="w14 w15 w16se w16cid w16 w16cex w16sdtdh wp14">
-  <w16cex:commentExtensible w16cex:durableId="276E3C5A" w16cex:dateUtc="2023-01-15T13:48:00Z"/>
-</w16cex:commentsExtensible>
-</file>
-
-<file path=word/commentsIds.xml><?xml version="1.0" encoding="utf-8"?>
-<w16cid:commentsIds xmlns:wpc="http://schemas.microsoft.com/office/word/2010/wordprocessingCanvas" xmlns:cx="http://schemas.microsoft.com/office/drawing/2014/chartex" xmlns:cx1="http://schemas.microsoft.com/office/drawing/2015/9/8/chartex" xmlns:cx2="http://schemas.microsoft.com/office/drawing/2015/10/21/chartex" xmlns:cx3="http://schemas.microsoft.com/office/drawing/2016/5/9/chartex" xmlns:cx4="http://schemas.microsoft.com/office/drawing/2016/5/10/chartex" xmlns:cx5="http://schemas.microsoft.com/office/drawing/2016/5/11/chartex" xmlns:cx6="http://schemas.microsoft.com/office/drawing/2016/5/12/chartex" xmlns:cx7="http://schemas.microsoft.com/office/drawing/2016/5/13/chartex" xmlns:cx8="http://schemas.microsoft.com/office/drawing/2016/5/14/chartex" xmlns:mc="http://schemas.openxmlformats.org/markup-compatibility/2006" xmlns:aink="http://schemas.microsoft.com/office/drawing/2016/ink" xmlns:am3d="http://schemas.microsoft.com/office/drawing/2017/model3d" xmlns:o="urn:schemas-microsoft-com:office:office" xmlns:oel="http://schemas.microsoft.com/office/2019/extlst" xmlns:r="http://schemas.openxmlformats.org/officeDocument/2006/relationships" xmlns:m="http://schemas.openxmlformats.org/officeDocument/2006/math" xmlns:v="urn:schemas-microsoft-com:vml" xmlns:wp14="http://schemas.microsoft.com/office/word/2010/wordprocessingDrawing" xmlns:wp="http://schemas.openxmlformats.org/drawingml/2006/wordprocessingDrawing" xmlns:w10="urn:schemas-microsoft-com:office:word" xmlns:w="http://schemas.openxmlformats.org/wordprocessingml/2006/main" xmlns:w14="http://schemas.microsoft.com/office/word/2010/wordml" xmlns:w15="http://schemas.microsoft.com/office/word/2012/wordml" xmlns:w16cex="http://schemas.microsoft.com/office/word/2018/wordml/cex" xmlns:w16cid="http://schemas.microsoft.com/office/word/2016/wordml/cid" xmlns:w16="http://schemas.microsoft.com/office/word/2018/wordml" xmlns:w16sdtdh="http://schemas.microsoft.com/office/word/2020/wordml/sdtdatahash" xmlns:w16se="http://schemas.microsoft.com/office/word/2015/wordml/symex" xmlns:wpg="http://schemas.microsoft.com/office/word/2010/wordprocessingGroup" xmlns:wpi="http://schemas.microsoft.com/office/word/2010/wordprocessingInk" xmlns:wne="http://schemas.microsoft.com/office/word/2006/wordml" xmlns:wps="http://schemas.microsoft.com/office/word/2010/wordprocessingShape" mc:Ignorable="w14 w15 w16se w16cid w16 w16cex w16sdtdh wp14">
-  <w16cid:commentId w16cid:paraId="5091F093" w16cid:durableId="276E3C5A"/>
-</w16cid:commentsIds>
 </file>
 
 <file path=word/endnotes.xml><?xml version="1.0" encoding="utf-8"?>
@@ -745,14 +716,6 @@
     </w:pPr>
   </w:p>
 </w:hdr>
-</file>
-
-<file path=word/people.xml><?xml version="1.0" encoding="utf-8"?>
-<w15:people xmlns:wpc="http://schemas.microsoft.com/office/word/2010/wordprocessingCanvas" xmlns:cx="http://schemas.microsoft.com/office/drawing/2014/chartex" xmlns:cx1="http://schemas.microsoft.com/office/drawing/2015/9/8/chartex" xmlns:cx2="http://schemas.microsoft.com/office/drawing/2015/10/21/chartex" xmlns:cx3="http://schemas.microsoft.com/office/drawing/2016/5/9/chartex" xmlns:cx4="http://schemas.microsoft.com/office/drawing/2016/5/10/chartex" xmlns:cx5="http://schemas.microsoft.com/office/drawing/2016/5/11/chartex" xmlns:cx6="http://schemas.microsoft.com/office/drawing/2016/5/12/chartex" xmlns:cx7="http://schemas.microsoft.com/office/drawing/2016/5/13/chartex" xmlns:cx8="http://schemas.microsoft.com/office/drawing/2016/5/14/chartex" xmlns:mc="http://schemas.openxmlformats.org/markup-compatibility/2006" xmlns:aink="http://schemas.microsoft.com/office/drawing/2016/ink" xmlns:am3d="http://schemas.microsoft.com/office/drawing/2017/model3d" xmlns:o="urn:schemas-microsoft-com:office:office" xmlns:oel="http://schemas.microsoft.com/office/2019/extlst" xmlns:r="http://schemas.openxmlformats.org/officeDocument/2006/relationships" xmlns:m="http://schemas.openxmlformats.org/officeDocument/2006/math" xmlns:v="urn:schemas-microsoft-com:vml" xmlns:wp14="http://schemas.microsoft.com/office/word/2010/wordprocessingDrawing" xmlns:wp="http://schemas.openxmlformats.org/drawingml/2006/wordprocessingDrawing" xmlns:w10="urn:schemas-microsoft-com:office:word" xmlns:w="http://schemas.openxmlformats.org/wordprocessingml/2006/main" xmlns:w14="http://schemas.microsoft.com/office/word/2010/wordml" xmlns:w15="http://schemas.microsoft.com/office/word/2012/wordml" xmlns:w16cex="http://schemas.microsoft.com/office/word/2018/wordml/cex" xmlns:w16cid="http://schemas.microsoft.com/office/word/2016/wordml/cid" xmlns:w16="http://schemas.microsoft.com/office/word/2018/wordml" xmlns:w16sdtdh="http://schemas.microsoft.com/office/word/2020/wordml/sdtdatahash" xmlns:w16se="http://schemas.microsoft.com/office/word/2015/wordml/symex" xmlns:wpg="http://schemas.microsoft.com/office/word/2010/wordprocessingGroup" xmlns:wpi="http://schemas.microsoft.com/office/word/2010/wordprocessingInk" xmlns:wne="http://schemas.microsoft.com/office/word/2006/wordml" xmlns:wps="http://schemas.microsoft.com/office/word/2010/wordprocessingShape" mc:Ignorable="w14 w15 w16se w16cid w16 w16cex w16sdtdh wp14">
-  <w15:person w15:author="Mezisashe Ojuba">
-    <w15:presenceInfo w15:providerId="Windows Live" w15:userId="b99375a665400b54"/>
-  </w15:person>
-</w15:people>
 </file>
 
 <file path=word/styles.xml><?xml version="1.0" encoding="utf-8"?>

</xml_diff>

<commit_message>
edited report.docx, converted it to pdf
</commit_message>
<xml_diff>
--- a/report.docx
+++ b/report.docx
@@ -4,31 +4,54 @@
   <w:body>
     <w:p>
       <w:pPr>
+        <w:pStyle w:val="Heading1"/>
+      </w:pPr>
+      <w:r>
+        <w:t xml:space="preserve"> </w:t>
+      </w:r>
+      <w:r>
+        <w:t>Specification of Computer:</w:t>
+      </w:r>
+    </w:p>
+    <w:p>
+      <w:pPr>
         <w:autoSpaceDE w:val="0"/>
         <w:autoSpaceDN w:val="0"/>
         <w:adjustRightInd w:val="0"/>
         <w:spacing w:after="0" w:line="480" w:lineRule="auto"/>
         <w:rPr>
           <w:rFonts w:ascii="Times New Roman" w:hAnsi="Times New Roman" w:cs="Times New Roman"/>
-          <w:sz w:val="24"/>
-          <w:szCs w:val="24"/>
-        </w:rPr>
-      </w:pPr>
-      <w:r>
-        <w:rPr>
-          <w:rFonts w:ascii="Times New Roman" w:hAnsi="Times New Roman" w:cs="Times New Roman"/>
-          <w:sz w:val="24"/>
-          <w:szCs w:val="24"/>
-        </w:rPr>
-        <w:t xml:space="preserve"> </w:t>
-      </w:r>
-      <w:r>
-        <w:rPr>
-          <w:rFonts w:ascii="Times New Roman" w:hAnsi="Times New Roman" w:cs="Times New Roman"/>
-          <w:sz w:val="24"/>
-          <w:szCs w:val="24"/>
-        </w:rPr>
-        <w:t>Specification of Computer:</w:t>
+          <w:b/>
+          <w:bCs/>
+          <w:sz w:val="24"/>
+          <w:szCs w:val="24"/>
+        </w:rPr>
+      </w:pPr>
+      <w:r>
+        <w:rPr>
+          <w:rFonts w:ascii="Times New Roman" w:hAnsi="Times New Roman" w:cs="Times New Roman"/>
+          <w:sz w:val="24"/>
+          <w:szCs w:val="24"/>
+        </w:rPr>
+        <w:t>o The brand of CPU (Intel or AMD)</w:t>
+      </w:r>
+      <w:r>
+        <w:rPr>
+          <w:rFonts w:ascii="Times New Roman" w:hAnsi="Times New Roman" w:cs="Times New Roman"/>
+          <w:sz w:val="24"/>
+          <w:szCs w:val="24"/>
+        </w:rPr>
+        <w:t xml:space="preserve">: </w:t>
+      </w:r>
+      <w:r>
+        <w:rPr>
+          <w:rFonts w:ascii="Times New Roman" w:hAnsi="Times New Roman" w:cs="Times New Roman"/>
+          <w:b/>
+          <w:bCs/>
+          <w:sz w:val="24"/>
+          <w:szCs w:val="24"/>
+        </w:rPr>
+        <w:t>AMD</w:t>
       </w:r>
     </w:p>
     <w:p>
@@ -51,25 +74,7 @@
           <w:sz w:val="24"/>
           <w:szCs w:val="24"/>
         </w:rPr>
-        <w:t xml:space="preserve">o </w:t>
-      </w:r>
-      <w:proofErr w:type="gramStart"/>
-      <w:r>
-        <w:rPr>
-          <w:rFonts w:ascii="Times New Roman" w:hAnsi="Times New Roman" w:cs="Times New Roman"/>
-          <w:sz w:val="24"/>
-          <w:szCs w:val="24"/>
-        </w:rPr>
-        <w:t>The</w:t>
-      </w:r>
-      <w:proofErr w:type="gramEnd"/>
-      <w:r>
-        <w:rPr>
-          <w:rFonts w:ascii="Times New Roman" w:hAnsi="Times New Roman" w:cs="Times New Roman"/>
-          <w:sz w:val="24"/>
-          <w:szCs w:val="24"/>
-        </w:rPr>
-        <w:t xml:space="preserve"> brand of CPU (Intel or AMD)</w:t>
+        <w:t>o The model of CPU (e.g. Intel i7-9700K Coffee Lake)</w:t>
       </w:r>
       <w:r>
         <w:rPr>
@@ -87,7 +92,7 @@
           <w:sz w:val="24"/>
           <w:szCs w:val="24"/>
         </w:rPr>
-        <w:t>AMD</w:t>
+        <w:t xml:space="preserve">AMD Ryzen 5 5500U with Radeon Graphics            </w:t>
       </w:r>
     </w:p>
     <w:p>
@@ -98,55 +103,35 @@
         <w:spacing w:after="0" w:line="480" w:lineRule="auto"/>
         <w:rPr>
           <w:rFonts w:ascii="Times New Roman" w:hAnsi="Times New Roman" w:cs="Times New Roman"/>
+          <w:sz w:val="24"/>
+          <w:szCs w:val="24"/>
+        </w:rPr>
+      </w:pPr>
+      <w:r>
+        <w:rPr>
+          <w:rFonts w:ascii="Times New Roman" w:hAnsi="Times New Roman" w:cs="Times New Roman"/>
+          <w:sz w:val="24"/>
+          <w:szCs w:val="24"/>
+        </w:rPr>
+        <w:t>o The number of cores on CPU</w:t>
+      </w:r>
+      <w:r>
+        <w:rPr>
+          <w:rFonts w:ascii="Times New Roman" w:hAnsi="Times New Roman" w:cs="Times New Roman"/>
+          <w:sz w:val="24"/>
+          <w:szCs w:val="24"/>
+        </w:rPr>
+        <w:t xml:space="preserve">: </w:t>
+      </w:r>
+      <w:r>
+        <w:rPr>
+          <w:rFonts w:ascii="Times New Roman" w:hAnsi="Times New Roman" w:cs="Times New Roman"/>
           <w:b/>
           <w:bCs/>
           <w:sz w:val="24"/>
           <w:szCs w:val="24"/>
         </w:rPr>
-      </w:pPr>
-      <w:r>
-        <w:rPr>
-          <w:rFonts w:ascii="Times New Roman" w:hAnsi="Times New Roman" w:cs="Times New Roman"/>
-          <w:sz w:val="24"/>
-          <w:szCs w:val="24"/>
-        </w:rPr>
-        <w:t xml:space="preserve">o </w:t>
-      </w:r>
-      <w:proofErr w:type="gramStart"/>
-      <w:r>
-        <w:rPr>
-          <w:rFonts w:ascii="Times New Roman" w:hAnsi="Times New Roman" w:cs="Times New Roman"/>
-          <w:sz w:val="24"/>
-          <w:szCs w:val="24"/>
-        </w:rPr>
-        <w:t>The</w:t>
-      </w:r>
-      <w:proofErr w:type="gramEnd"/>
-      <w:r>
-        <w:rPr>
-          <w:rFonts w:ascii="Times New Roman" w:hAnsi="Times New Roman" w:cs="Times New Roman"/>
-          <w:sz w:val="24"/>
-          <w:szCs w:val="24"/>
-        </w:rPr>
-        <w:t xml:space="preserve"> model of CPU (e.g. Intel i7-9700K Coffee Lake)</w:t>
-      </w:r>
-      <w:r>
-        <w:rPr>
-          <w:rFonts w:ascii="Times New Roman" w:hAnsi="Times New Roman" w:cs="Times New Roman"/>
-          <w:sz w:val="24"/>
-          <w:szCs w:val="24"/>
-        </w:rPr>
-        <w:t xml:space="preserve">: </w:t>
-      </w:r>
-      <w:r>
-        <w:rPr>
-          <w:rFonts w:ascii="Times New Roman" w:hAnsi="Times New Roman" w:cs="Times New Roman"/>
-          <w:b/>
-          <w:bCs/>
-          <w:sz w:val="24"/>
-          <w:szCs w:val="24"/>
-        </w:rPr>
-        <w:t xml:space="preserve">AMD Ryzen 5 5500U with Radeon Graphics            </w:t>
+        <w:t>6 cores</w:t>
       </w:r>
     </w:p>
     <w:p>
@@ -167,25 +152,7 @@
           <w:sz w:val="24"/>
           <w:szCs w:val="24"/>
         </w:rPr>
-        <w:t xml:space="preserve">o </w:t>
-      </w:r>
-      <w:proofErr w:type="gramStart"/>
-      <w:r>
-        <w:rPr>
-          <w:rFonts w:ascii="Times New Roman" w:hAnsi="Times New Roman" w:cs="Times New Roman"/>
-          <w:sz w:val="24"/>
-          <w:szCs w:val="24"/>
-        </w:rPr>
-        <w:t>The</w:t>
-      </w:r>
-      <w:proofErr w:type="gramEnd"/>
-      <w:r>
-        <w:rPr>
-          <w:rFonts w:ascii="Times New Roman" w:hAnsi="Times New Roman" w:cs="Times New Roman"/>
-          <w:sz w:val="24"/>
-          <w:szCs w:val="24"/>
-        </w:rPr>
-        <w:t xml:space="preserve"> number of cores on CPU</w:t>
+        <w:t>o The clock rate of CPU in GHz</w:t>
       </w:r>
       <w:r>
         <w:rPr>
@@ -203,7 +170,7 @@
           <w:sz w:val="24"/>
           <w:szCs w:val="24"/>
         </w:rPr>
-        <w:t>6 cores</w:t>
+        <w:t>2.10 GHz</w:t>
       </w:r>
     </w:p>
     <w:p>
@@ -224,25 +191,7 @@
           <w:sz w:val="24"/>
           <w:szCs w:val="24"/>
         </w:rPr>
-        <w:t xml:space="preserve">o </w:t>
-      </w:r>
-      <w:proofErr w:type="gramStart"/>
-      <w:r>
-        <w:rPr>
-          <w:rFonts w:ascii="Times New Roman" w:hAnsi="Times New Roman" w:cs="Times New Roman"/>
-          <w:sz w:val="24"/>
-          <w:szCs w:val="24"/>
-        </w:rPr>
-        <w:t>The</w:t>
-      </w:r>
-      <w:proofErr w:type="gramEnd"/>
-      <w:r>
-        <w:rPr>
-          <w:rFonts w:ascii="Times New Roman" w:hAnsi="Times New Roman" w:cs="Times New Roman"/>
-          <w:sz w:val="24"/>
-          <w:szCs w:val="24"/>
-        </w:rPr>
-        <w:t xml:space="preserve"> clock rate of CPU in GHz</w:t>
+        <w:t>o The amount of memory in GB</w:t>
       </w:r>
       <w:r>
         <w:rPr>
@@ -260,7 +209,7 @@
           <w:sz w:val="24"/>
           <w:szCs w:val="24"/>
         </w:rPr>
-        <w:t>2.10 GHz</w:t>
+        <w:t>8.00 GB</w:t>
       </w:r>
     </w:p>
     <w:p>
@@ -281,33 +230,23 @@
           <w:sz w:val="24"/>
           <w:szCs w:val="24"/>
         </w:rPr>
-        <w:t xml:space="preserve">o </w:t>
-      </w:r>
-      <w:proofErr w:type="gramStart"/>
-      <w:r>
-        <w:rPr>
-          <w:rFonts w:ascii="Times New Roman" w:hAnsi="Times New Roman" w:cs="Times New Roman"/>
-          <w:sz w:val="24"/>
-          <w:szCs w:val="24"/>
-        </w:rPr>
-        <w:t>The</w:t>
-      </w:r>
-      <w:proofErr w:type="gramEnd"/>
-      <w:r>
-        <w:rPr>
-          <w:rFonts w:ascii="Times New Roman" w:hAnsi="Times New Roman" w:cs="Times New Roman"/>
-          <w:sz w:val="24"/>
-          <w:szCs w:val="24"/>
-        </w:rPr>
-        <w:t xml:space="preserve"> amount of memory in GB</w:t>
-      </w:r>
-      <w:r>
-        <w:rPr>
-          <w:rFonts w:ascii="Times New Roman" w:hAnsi="Times New Roman" w:cs="Times New Roman"/>
-          <w:sz w:val="24"/>
-          <w:szCs w:val="24"/>
-        </w:rPr>
-        <w:t xml:space="preserve">: </w:t>
+        <w:t>o The speed of memory</w:t>
+      </w:r>
+      <w:r>
+        <w:rPr>
+          <w:rFonts w:ascii="Times New Roman" w:hAnsi="Times New Roman" w:cs="Times New Roman"/>
+          <w:sz w:val="24"/>
+          <w:szCs w:val="24"/>
+        </w:rPr>
+        <w:t>:</w:t>
+      </w:r>
+      <w:r>
+        <w:rPr>
+          <w:rFonts w:ascii="Times New Roman" w:hAnsi="Times New Roman" w:cs="Times New Roman"/>
+          <w:sz w:val="24"/>
+          <w:szCs w:val="24"/>
+        </w:rPr>
+        <w:t xml:space="preserve"> </w:t>
       </w:r>
       <w:r>
         <w:rPr>
@@ -317,7 +256,17 @@
           <w:sz w:val="24"/>
           <w:szCs w:val="24"/>
         </w:rPr>
-        <w:t>8.00 GB</w:t>
+        <w:t>DDR4</w:t>
+      </w:r>
+      <w:r>
+        <w:rPr>
+          <w:rFonts w:ascii="Times New Roman" w:hAnsi="Times New Roman" w:cs="Times New Roman"/>
+          <w:b/>
+          <w:bCs/>
+          <w:sz w:val="24"/>
+          <w:szCs w:val="24"/>
+        </w:rPr>
+        <w:t xml:space="preserve"> 3200</w:t>
       </w:r>
     </w:p>
     <w:p>
@@ -328,53 +277,27 @@
         <w:spacing w:after="0" w:line="480" w:lineRule="auto"/>
         <w:rPr>
           <w:rFonts w:ascii="Times New Roman" w:hAnsi="Times New Roman" w:cs="Times New Roman"/>
-          <w:sz w:val="24"/>
-          <w:szCs w:val="24"/>
-        </w:rPr>
-      </w:pPr>
-      <w:r>
-        <w:rPr>
-          <w:rFonts w:ascii="Times New Roman" w:hAnsi="Times New Roman" w:cs="Times New Roman"/>
-          <w:sz w:val="24"/>
-          <w:szCs w:val="24"/>
-        </w:rPr>
-        <w:t xml:space="preserve">o </w:t>
-      </w:r>
-      <w:proofErr w:type="gramStart"/>
-      <w:r>
-        <w:rPr>
-          <w:rFonts w:ascii="Times New Roman" w:hAnsi="Times New Roman" w:cs="Times New Roman"/>
-          <w:sz w:val="24"/>
-          <w:szCs w:val="24"/>
-        </w:rPr>
-        <w:t>The</w:t>
-      </w:r>
-      <w:proofErr w:type="gramEnd"/>
-      <w:r>
-        <w:rPr>
-          <w:rFonts w:ascii="Times New Roman" w:hAnsi="Times New Roman" w:cs="Times New Roman"/>
-          <w:sz w:val="24"/>
-          <w:szCs w:val="24"/>
-        </w:rPr>
-        <w:t xml:space="preserve"> speed of memory (for example: DDR4 3200)</w:t>
-      </w:r>
-      <w:r>
-        <w:rPr>
-          <w:rFonts w:ascii="Times New Roman" w:hAnsi="Times New Roman" w:cs="Times New Roman"/>
-          <w:sz w:val="24"/>
-          <w:szCs w:val="24"/>
-        </w:rPr>
-        <w:t xml:space="preserve">: </w:t>
-      </w:r>
-      <w:r>
-        <w:rPr>
-          <w:rFonts w:ascii="Times New Roman" w:hAnsi="Times New Roman" w:cs="Times New Roman"/>
           <w:b/>
           <w:bCs/>
           <w:sz w:val="24"/>
           <w:szCs w:val="24"/>
         </w:rPr>
-        <w:t>DDR4</w:t>
+      </w:pPr>
+      <w:r>
+        <w:rPr>
+          <w:rFonts w:ascii="Times New Roman" w:hAnsi="Times New Roman" w:cs="Times New Roman"/>
+          <w:sz w:val="24"/>
+          <w:szCs w:val="24"/>
+        </w:rPr>
+        <w:t>o The capacity of hard drive</w:t>
+      </w:r>
+      <w:r>
+        <w:rPr>
+          <w:rFonts w:ascii="Times New Roman" w:hAnsi="Times New Roman" w:cs="Times New Roman"/>
+          <w:sz w:val="24"/>
+          <w:szCs w:val="24"/>
+        </w:rPr>
+        <w:t xml:space="preserve">: </w:t>
       </w:r>
       <w:r>
         <w:rPr>
@@ -384,7 +307,7 @@
           <w:sz w:val="24"/>
           <w:szCs w:val="24"/>
         </w:rPr>
-        <w:t xml:space="preserve"> 3200</w:t>
+        <w:t>256 GB</w:t>
       </w:r>
     </w:p>
     <w:p>
@@ -407,25 +330,7 @@
           <w:sz w:val="24"/>
           <w:szCs w:val="24"/>
         </w:rPr>
-        <w:t xml:space="preserve">o </w:t>
-      </w:r>
-      <w:proofErr w:type="gramStart"/>
-      <w:r>
-        <w:rPr>
-          <w:rFonts w:ascii="Times New Roman" w:hAnsi="Times New Roman" w:cs="Times New Roman"/>
-          <w:sz w:val="24"/>
-          <w:szCs w:val="24"/>
-        </w:rPr>
-        <w:t>The</w:t>
-      </w:r>
-      <w:proofErr w:type="gramEnd"/>
-      <w:r>
-        <w:rPr>
-          <w:rFonts w:ascii="Times New Roman" w:hAnsi="Times New Roman" w:cs="Times New Roman"/>
-          <w:sz w:val="24"/>
-          <w:szCs w:val="24"/>
-        </w:rPr>
-        <w:t xml:space="preserve"> capacity of hard drive</w:t>
+        <w:t>o The type of hard drive: magnetic or SSD</w:t>
       </w:r>
       <w:r>
         <w:rPr>
@@ -443,187 +348,191 @@
           <w:sz w:val="24"/>
           <w:szCs w:val="24"/>
         </w:rPr>
-        <w:t>256 GB</w:t>
-      </w:r>
-    </w:p>
-    <w:p>
-      <w:pPr>
-        <w:autoSpaceDE w:val="0"/>
-        <w:autoSpaceDN w:val="0"/>
-        <w:adjustRightInd w:val="0"/>
-        <w:spacing w:after="0" w:line="480" w:lineRule="auto"/>
-        <w:rPr>
-          <w:rFonts w:ascii="Times New Roman" w:hAnsi="Times New Roman" w:cs="Times New Roman"/>
-          <w:b/>
-          <w:bCs/>
-          <w:sz w:val="24"/>
-          <w:szCs w:val="24"/>
-        </w:rPr>
-      </w:pPr>
-      <w:r>
-        <w:rPr>
-          <w:rFonts w:ascii="Times New Roman" w:hAnsi="Times New Roman" w:cs="Times New Roman"/>
-          <w:sz w:val="24"/>
-          <w:szCs w:val="24"/>
-        </w:rPr>
-        <w:t xml:space="preserve">o </w:t>
-      </w:r>
-      <w:proofErr w:type="gramStart"/>
-      <w:r>
-        <w:rPr>
-          <w:rFonts w:ascii="Times New Roman" w:hAnsi="Times New Roman" w:cs="Times New Roman"/>
-          <w:sz w:val="24"/>
-          <w:szCs w:val="24"/>
-        </w:rPr>
-        <w:t>The</w:t>
-      </w:r>
-      <w:proofErr w:type="gramEnd"/>
-      <w:r>
-        <w:rPr>
-          <w:rFonts w:ascii="Times New Roman" w:hAnsi="Times New Roman" w:cs="Times New Roman"/>
-          <w:sz w:val="24"/>
-          <w:szCs w:val="24"/>
-        </w:rPr>
-        <w:t xml:space="preserve"> type of hard drive: magnetic or SSD</w:t>
-      </w:r>
-      <w:r>
-        <w:rPr>
-          <w:rFonts w:ascii="Times New Roman" w:hAnsi="Times New Roman" w:cs="Times New Roman"/>
-          <w:sz w:val="24"/>
-          <w:szCs w:val="24"/>
-        </w:rPr>
-        <w:t xml:space="preserve">: </w:t>
-      </w:r>
-      <w:r>
-        <w:rPr>
-          <w:rFonts w:ascii="Times New Roman" w:hAnsi="Times New Roman" w:cs="Times New Roman"/>
-          <w:b/>
-          <w:bCs/>
-          <w:sz w:val="24"/>
-          <w:szCs w:val="24"/>
-        </w:rPr>
         <w:t>SSD</w:t>
       </w:r>
     </w:p>
     <w:p>
       <w:pPr>
-        <w:spacing w:line="480" w:lineRule="auto"/>
-        <w:rPr>
-          <w:rFonts w:ascii="Times New Roman" w:hAnsi="Times New Roman" w:cs="Times New Roman"/>
-          <w:sz w:val="24"/>
-          <w:szCs w:val="24"/>
-        </w:rPr>
-      </w:pPr>
-    </w:p>
-    <w:p>
-      <w:pPr>
+        <w:pStyle w:val="Heading1"/>
+        <w:rPr>
+          <w:rFonts w:ascii="Times New Roman" w:hAnsi="Times New Roman" w:cs="Times New Roman"/>
+        </w:rPr>
+      </w:pPr>
+      <w:r>
+        <w:rPr>
+          <w:rFonts w:ascii="Times New Roman" w:hAnsi="Times New Roman" w:cs="Times New Roman"/>
+        </w:rPr>
+        <w:t>SSD</w:t>
+      </w:r>
+    </w:p>
+    <w:p>
+      <w:pPr>
+        <w:pStyle w:val="ListParagraph"/>
+        <w:numPr>
+          <w:ilvl w:val="0"/>
+          <w:numId w:val="1"/>
+        </w:numPr>
         <w:autoSpaceDE w:val="0"/>
         <w:autoSpaceDN w:val="0"/>
         <w:adjustRightInd w:val="0"/>
         <w:spacing w:after="0" w:line="240" w:lineRule="auto"/>
         <w:rPr>
-          <w:rFonts w:ascii="TimesNewRomanPSMT" w:hAnsi="TimesNewRomanPSMT" w:cs="TimesNewRomanPSMT"/>
-        </w:rPr>
-      </w:pPr>
-      <w:r>
-        <w:rPr>
-          <w:rFonts w:ascii="TimesNewRomanPSMT" w:hAnsi="TimesNewRomanPSMT" w:cs="TimesNewRomanPSMT"/>
-        </w:rPr>
-        <w:t xml:space="preserve">For SSD, </w:t>
-      </w:r>
-      <w:proofErr w:type="gramStart"/>
-      <w:r>
-        <w:rPr>
-          <w:rFonts w:ascii="TimesNewRomanPSMT" w:hAnsi="TimesNewRomanPSMT" w:cs="TimesNewRomanPSMT"/>
-        </w:rPr>
-        <w:t>provide</w:t>
-      </w:r>
-      <w:proofErr w:type="gramEnd"/>
-    </w:p>
-    <w:p>
-      <w:pPr>
+          <w:rFonts w:ascii="Times New Roman" w:hAnsi="Times New Roman" w:cs="Times New Roman"/>
+          <w:sz w:val="24"/>
+          <w:szCs w:val="24"/>
+        </w:rPr>
+      </w:pPr>
+      <w:r>
+        <w:rPr>
+          <w:rFonts w:ascii="Times New Roman" w:hAnsi="Times New Roman" w:cs="Times New Roman"/>
+          <w:sz w:val="24"/>
+          <w:szCs w:val="24"/>
+        </w:rPr>
+        <w:t>Max sequential read speed</w:t>
+      </w:r>
+      <w:r>
+        <w:rPr>
+          <w:rFonts w:ascii="Times New Roman" w:hAnsi="Times New Roman" w:cs="Times New Roman"/>
+          <w:sz w:val="24"/>
+          <w:szCs w:val="24"/>
+        </w:rPr>
+        <w:t>: 2</w:t>
+      </w:r>
+      <w:r>
+        <w:rPr>
+          <w:rFonts w:ascii="Times New Roman" w:hAnsi="Times New Roman" w:cs="Times New Roman"/>
+          <w:sz w:val="24"/>
+          <w:szCs w:val="24"/>
+        </w:rPr>
+        <w:t>1</w:t>
+      </w:r>
+      <w:r>
+        <w:rPr>
+          <w:rFonts w:ascii="Times New Roman" w:hAnsi="Times New Roman" w:cs="Times New Roman"/>
+          <w:sz w:val="24"/>
+          <w:szCs w:val="24"/>
+        </w:rPr>
+        <w:t>0</w:t>
+      </w:r>
+      <w:r>
+        <w:rPr>
+          <w:rFonts w:ascii="Times New Roman" w:hAnsi="Times New Roman" w:cs="Times New Roman"/>
+          <w:sz w:val="24"/>
+          <w:szCs w:val="24"/>
+        </w:rPr>
+        <w:t>0</w:t>
+      </w:r>
+      <w:r>
+        <w:rPr>
+          <w:rFonts w:ascii="Times New Roman" w:hAnsi="Times New Roman" w:cs="Times New Roman"/>
+          <w:sz w:val="24"/>
+          <w:szCs w:val="24"/>
+        </w:rPr>
+        <w:t xml:space="preserve"> </w:t>
+      </w:r>
+      <w:r>
+        <w:rPr>
+          <w:rFonts w:ascii="Times New Roman" w:hAnsi="Times New Roman" w:cs="Times New Roman"/>
+          <w:sz w:val="24"/>
+          <w:szCs w:val="24"/>
+        </w:rPr>
+        <w:t>Mb/s</w:t>
+      </w:r>
+    </w:p>
+    <w:p>
+      <w:pPr>
+        <w:pStyle w:val="ListParagraph"/>
+        <w:numPr>
+          <w:ilvl w:val="0"/>
+          <w:numId w:val="1"/>
+        </w:numPr>
         <w:autoSpaceDE w:val="0"/>
         <w:autoSpaceDN w:val="0"/>
         <w:adjustRightInd w:val="0"/>
         <w:spacing w:after="0" w:line="240" w:lineRule="auto"/>
         <w:rPr>
-          <w:rFonts w:ascii="TimesNewRomanPSMT" w:hAnsi="TimesNewRomanPSMT" w:cs="TimesNewRomanPSMT"/>
-          <w:sz w:val="24"/>
-          <w:szCs w:val="24"/>
-        </w:rPr>
-      </w:pPr>
-      <w:r>
-        <w:rPr>
-          <w:rFonts w:ascii="Wingdings-Regular" w:hAnsi="Wingdings-Regular" w:cs="Wingdings-Regular"/>
-          <w:sz w:val="24"/>
-          <w:szCs w:val="24"/>
-        </w:rPr>
-        <w:t xml:space="preserve">§ </w:t>
-      </w:r>
-      <w:r>
-        <w:rPr>
-          <w:rFonts w:ascii="TimesNewRomanPSMT" w:hAnsi="TimesNewRomanPSMT" w:cs="TimesNewRomanPSMT"/>
-          <w:sz w:val="24"/>
-          <w:szCs w:val="24"/>
-        </w:rPr>
-        <w:t>Max sequential read speed</w:t>
-      </w:r>
-      <w:r>
-        <w:rPr>
-          <w:rFonts w:ascii="TimesNewRomanPSMT" w:hAnsi="TimesNewRomanPSMT" w:cs="TimesNewRomanPSMT"/>
-          <w:sz w:val="24"/>
-          <w:szCs w:val="24"/>
-        </w:rPr>
-        <w:t>: 2202</w:t>
-      </w:r>
-      <w:r>
-        <w:rPr>
-          <w:rFonts w:ascii="TimesNewRomanPSMT" w:hAnsi="TimesNewRomanPSMT" w:cs="TimesNewRomanPSMT"/>
-          <w:sz w:val="24"/>
-          <w:szCs w:val="24"/>
-        </w:rPr>
-        <w:t xml:space="preserve">.78 </w:t>
-      </w:r>
-      <w:r>
-        <w:rPr>
-          <w:rFonts w:ascii="TimesNewRomanPSMT" w:hAnsi="TimesNewRomanPSMT" w:cs="TimesNewRomanPSMT"/>
-          <w:sz w:val="24"/>
-          <w:szCs w:val="24"/>
-        </w:rPr>
-        <w:t>Mb/s</w:t>
-      </w:r>
-    </w:p>
-    <w:p>
-      <w:pPr>
+          <w:rFonts w:ascii="Times New Roman" w:hAnsi="Times New Roman" w:cs="Times New Roman"/>
+          <w:sz w:val="24"/>
+          <w:szCs w:val="24"/>
+        </w:rPr>
+      </w:pPr>
+      <w:r>
+        <w:rPr>
+          <w:rFonts w:ascii="Times New Roman" w:hAnsi="Times New Roman" w:cs="Times New Roman"/>
+          <w:sz w:val="24"/>
+          <w:szCs w:val="24"/>
+        </w:rPr>
+        <w:t>Max sequential write speed</w:t>
+      </w:r>
+      <w:r>
+        <w:rPr>
+          <w:rFonts w:ascii="Times New Roman" w:hAnsi="Times New Roman" w:cs="Times New Roman"/>
+          <w:sz w:val="24"/>
+          <w:szCs w:val="24"/>
+        </w:rPr>
+        <w:t xml:space="preserve">: </w:t>
+      </w:r>
+      <w:r>
+        <w:rPr>
+          <w:rFonts w:ascii="Times New Roman" w:hAnsi="Times New Roman" w:cs="Times New Roman"/>
+          <w:sz w:val="24"/>
+          <w:szCs w:val="24"/>
+        </w:rPr>
+        <w:t>1</w:t>
+      </w:r>
+      <w:r>
+        <w:rPr>
+          <w:rFonts w:ascii="Times New Roman" w:hAnsi="Times New Roman" w:cs="Times New Roman"/>
+          <w:sz w:val="24"/>
+          <w:szCs w:val="24"/>
+        </w:rPr>
+        <w:t>4</w:t>
+      </w:r>
+      <w:r>
+        <w:rPr>
+          <w:rFonts w:ascii="Times New Roman" w:hAnsi="Times New Roman" w:cs="Times New Roman"/>
+          <w:sz w:val="24"/>
+          <w:szCs w:val="24"/>
+        </w:rPr>
+        <w:t>00</w:t>
+      </w:r>
+      <w:r>
+        <w:rPr>
+          <w:rFonts w:ascii="Times New Roman" w:hAnsi="Times New Roman" w:cs="Times New Roman"/>
+          <w:sz w:val="24"/>
+          <w:szCs w:val="24"/>
+        </w:rPr>
+        <w:t xml:space="preserve"> Mb/s</w:t>
+      </w:r>
+    </w:p>
+    <w:p>
+      <w:pPr>
+        <w:pStyle w:val="ListParagraph"/>
+        <w:numPr>
+          <w:ilvl w:val="0"/>
+          <w:numId w:val="1"/>
+        </w:numPr>
         <w:autoSpaceDE w:val="0"/>
         <w:autoSpaceDN w:val="0"/>
         <w:adjustRightInd w:val="0"/>
         <w:spacing w:after="0" w:line="240" w:lineRule="auto"/>
         <w:rPr>
-          <w:rFonts w:ascii="TimesNewRomanPSMT" w:hAnsi="TimesNewRomanPSMT" w:cs="TimesNewRomanPSMT"/>
-          <w:sz w:val="24"/>
-          <w:szCs w:val="24"/>
-        </w:rPr>
-      </w:pPr>
-      <w:r>
-        <w:rPr>
-          <w:rFonts w:ascii="Wingdings-Regular" w:hAnsi="Wingdings-Regular" w:cs="Wingdings-Regular"/>
-          <w:sz w:val="24"/>
-          <w:szCs w:val="24"/>
-        </w:rPr>
-        <w:t xml:space="preserve">§ </w:t>
-      </w:r>
-      <w:r>
-        <w:rPr>
-          <w:rFonts w:ascii="TimesNewRomanPSMT" w:hAnsi="TimesNewRomanPSMT" w:cs="TimesNewRomanPSMT"/>
-          <w:sz w:val="24"/>
-          <w:szCs w:val="24"/>
-        </w:rPr>
-        <w:t>Max sequential write speed</w:t>
-      </w:r>
-      <w:r>
-        <w:rPr>
-          <w:rFonts w:ascii="TimesNewRomanPSMT" w:hAnsi="TimesNewRomanPSMT" w:cs="TimesNewRomanPSMT"/>
+          <w:rFonts w:ascii="Times New Roman" w:hAnsi="Times New Roman" w:cs="Times New Roman"/>
+          <w:sz w:val="24"/>
+          <w:szCs w:val="24"/>
+        </w:rPr>
+      </w:pPr>
+      <w:r>
+        <w:rPr>
+          <w:rFonts w:ascii="Times New Roman" w:hAnsi="Times New Roman" w:cs="Times New Roman"/>
+          <w:sz w:val="24"/>
+          <w:szCs w:val="24"/>
+        </w:rPr>
+        <w:t>Max random read speed</w:t>
+      </w:r>
+      <w:r>
+        <w:rPr>
+          <w:rFonts w:ascii="Times New Roman" w:hAnsi="Times New Roman" w:cs="Times New Roman"/>
           <w:sz w:val="24"/>
           <w:szCs w:val="24"/>
         </w:rPr>
@@ -631,48 +540,53 @@
       </w:r>
       <w:r>
         <w:rPr>
-          <w:rFonts w:ascii="TimesNewRomanPSMT" w:hAnsi="TimesNewRomanPSMT" w:cs="TimesNewRomanPSMT"/>
-          <w:sz w:val="24"/>
-          <w:szCs w:val="24"/>
-        </w:rPr>
-        <w:t>1302.26 Mb/s</w:t>
-      </w:r>
-    </w:p>
-    <w:p>
-      <w:pPr>
+          <w:rFonts w:ascii="Times New Roman" w:hAnsi="Times New Roman" w:cs="Times New Roman"/>
+          <w:sz w:val="24"/>
+          <w:szCs w:val="24"/>
+        </w:rPr>
+        <w:t xml:space="preserve">250000 IOPS </w:t>
+      </w:r>
+    </w:p>
+    <w:p>
+      <w:pPr>
+        <w:pStyle w:val="ListParagraph"/>
+        <w:numPr>
+          <w:ilvl w:val="0"/>
+          <w:numId w:val="1"/>
+        </w:numPr>
         <w:autoSpaceDE w:val="0"/>
         <w:autoSpaceDN w:val="0"/>
         <w:adjustRightInd w:val="0"/>
         <w:spacing w:after="0" w:line="240" w:lineRule="auto"/>
         <w:rPr>
-          <w:rFonts w:ascii="TimesNewRomanPSMT" w:hAnsi="TimesNewRomanPSMT" w:cs="TimesNewRomanPSMT"/>
-          <w:sz w:val="24"/>
-          <w:szCs w:val="24"/>
-        </w:rPr>
-      </w:pPr>
-      <w:r>
-        <w:rPr>
-          <w:rFonts w:ascii="Wingdings-Regular" w:hAnsi="Wingdings-Regular" w:cs="Wingdings-Regular"/>
-          <w:sz w:val="24"/>
-          <w:szCs w:val="24"/>
-        </w:rPr>
-        <w:t xml:space="preserve">§ </w:t>
-      </w:r>
-      <w:r>
-        <w:rPr>
-          <w:rFonts w:ascii="TimesNewRomanPSMT" w:hAnsi="TimesNewRomanPSMT" w:cs="TimesNewRomanPSMT"/>
-          <w:sz w:val="24"/>
-          <w:szCs w:val="24"/>
-        </w:rPr>
-        <w:t>Max random read speed</w:t>
-      </w:r>
-      <w:r>
-        <w:rPr>
-          <w:rFonts w:ascii="TimesNewRomanPSMT" w:hAnsi="TimesNewRomanPSMT" w:cs="TimesNewRomanPSMT"/>
+          <w:rFonts w:ascii="Times New Roman" w:hAnsi="Times New Roman" w:cs="Times New Roman"/>
+          <w:sz w:val="24"/>
+          <w:szCs w:val="24"/>
+        </w:rPr>
+      </w:pPr>
+      <w:r>
+        <w:rPr>
+          <w:rFonts w:ascii="Times New Roman" w:hAnsi="Times New Roman" w:cs="Times New Roman"/>
+          <w:sz w:val="24"/>
+          <w:szCs w:val="24"/>
+        </w:rPr>
+        <w:t>Max random write speed</w:t>
+      </w:r>
+      <w:r>
+        <w:rPr>
+          <w:rFonts w:ascii="Times New Roman" w:hAnsi="Times New Roman" w:cs="Times New Roman"/>
           <w:sz w:val="24"/>
           <w:szCs w:val="24"/>
         </w:rPr>
         <w:t xml:space="preserve">: </w:t>
+      </w:r>
+      <w:r>
+        <w:rPr>
+          <w:rFonts w:ascii="Times New Roman" w:hAnsi="Times New Roman" w:cs="Times New Roman"/>
+          <w:sz w:val="24"/>
+          <w:szCs w:val="24"/>
+        </w:rPr>
+        <w:t>180000 IOPS</w:t>
       </w:r>
     </w:p>
     <w:p>
@@ -682,26 +596,24 @@
         <w:adjustRightInd w:val="0"/>
         <w:spacing w:after="0" w:line="240" w:lineRule="auto"/>
         <w:rPr>
-          <w:rFonts w:ascii="TimesNewRomanPSMT" w:hAnsi="TimesNewRomanPSMT" w:cs="TimesNewRomanPSMT"/>
-          <w:sz w:val="24"/>
-          <w:szCs w:val="24"/>
-        </w:rPr>
-      </w:pPr>
-      <w:r>
-        <w:rPr>
-          <w:rFonts w:ascii="Wingdings-Regular" w:hAnsi="Wingdings-Regular" w:cs="Wingdings-Regular"/>
-          <w:sz w:val="24"/>
-          <w:szCs w:val="24"/>
-        </w:rPr>
-        <w:t xml:space="preserve">§ </w:t>
-      </w:r>
-      <w:r>
-        <w:rPr>
-          <w:rFonts w:ascii="TimesNewRomanPSMT" w:hAnsi="TimesNewRomanPSMT" w:cs="TimesNewRomanPSMT"/>
-          <w:sz w:val="24"/>
-          <w:szCs w:val="24"/>
-        </w:rPr>
-        <w:t>Max random write speed</w:t>
+          <w:rFonts w:ascii="Times New Roman" w:hAnsi="Times New Roman" w:cs="Times New Roman"/>
+          <w:sz w:val="24"/>
+          <w:szCs w:val="24"/>
+        </w:rPr>
+      </w:pPr>
+    </w:p>
+    <w:p>
+      <w:pPr>
+        <w:pStyle w:val="Heading1"/>
+        <w:rPr>
+          <w:rFonts w:ascii="Times New Roman" w:hAnsi="Times New Roman" w:cs="Times New Roman"/>
+        </w:rPr>
+      </w:pPr>
+      <w:r>
+        <w:rPr>
+          <w:rFonts w:ascii="Times New Roman" w:hAnsi="Times New Roman" w:cs="Times New Roman"/>
+        </w:rPr>
+        <w:t>Screenshots of Benchmarks</w:t>
       </w:r>
     </w:p>
     <w:p>
@@ -711,21 +623,9 @@
         <w:adjustRightInd w:val="0"/>
         <w:spacing w:after="0" w:line="240" w:lineRule="auto"/>
         <w:rPr>
-          <w:rFonts w:ascii="TimesNewRomanPSMT" w:hAnsi="TimesNewRomanPSMT" w:cs="TimesNewRomanPSMT"/>
-        </w:rPr>
-      </w:pPr>
-      <w:r>
-        <w:rPr>
-          <w:rFonts w:ascii="SymbolMT" w:hAnsi="SymbolMT" w:cs="SymbolMT"/>
-        </w:rPr>
-        <w:t xml:space="preserve">• </w:t>
-      </w:r>
-      <w:r>
-        <w:rPr>
-          <w:rFonts w:ascii="TimesNewRomanPSMT" w:hAnsi="TimesNewRomanPSMT" w:cs="TimesNewRomanPSMT"/>
-        </w:rPr>
-        <w:t>One screenshot for each of the benchmark showing the output of the benchmark. The screenshot</w:t>
-      </w:r>
+          <w:rFonts w:ascii="Times New Roman" w:hAnsi="Times New Roman" w:cs="Times New Roman"/>
+        </w:rPr>
+      </w:pPr>
     </w:p>
     <w:p>
       <w:pPr>
@@ -734,39 +634,12 @@
         <w:adjustRightInd w:val="0"/>
         <w:spacing w:after="0" w:line="240" w:lineRule="auto"/>
         <w:rPr>
-          <w:rFonts w:ascii="TimesNewRomanPSMT" w:hAnsi="TimesNewRomanPSMT" w:cs="TimesNewRomanPSMT"/>
-        </w:rPr>
-      </w:pPr>
-      <w:r>
-        <w:rPr>
-          <w:rFonts w:ascii="TimesNewRomanPSMT" w:hAnsi="TimesNewRomanPSMT" w:cs="TimesNewRomanPSMT"/>
-        </w:rPr>
-        <w:t>must be accompanied by a caption identifying the benchmark.</w:t>
-      </w:r>
-    </w:p>
-    <w:p>
-      <w:pPr>
-        <w:autoSpaceDE w:val="0"/>
-        <w:autoSpaceDN w:val="0"/>
-        <w:adjustRightInd w:val="0"/>
-        <w:spacing w:after="0" w:line="240" w:lineRule="auto"/>
-        <w:rPr>
-          <w:rFonts w:ascii="TimesNewRomanPSMT" w:hAnsi="TimesNewRomanPSMT" w:cs="TimesNewRomanPSMT"/>
-        </w:rPr>
-      </w:pPr>
-    </w:p>
-    <w:p>
-      <w:pPr>
-        <w:autoSpaceDE w:val="0"/>
-        <w:autoSpaceDN w:val="0"/>
-        <w:adjustRightInd w:val="0"/>
-        <w:spacing w:after="0" w:line="240" w:lineRule="auto"/>
-        <w:rPr>
-          <w:rFonts w:ascii="TimesNewRomanPSMT" w:hAnsi="TimesNewRomanPSMT" w:cs="TimesNewRomanPSMT"/>
-        </w:rPr>
-      </w:pPr>
-      <w:r>
-        <w:rPr>
+          <w:rFonts w:ascii="Times New Roman" w:hAnsi="Times New Roman" w:cs="Times New Roman"/>
+        </w:rPr>
+      </w:pPr>
+      <w:r>
+        <w:rPr>
+          <w:rFonts w:ascii="Times New Roman" w:hAnsi="Times New Roman" w:cs="Times New Roman"/>
           <w:noProof/>
         </w:rPr>
         <w:drawing>
@@ -787,7 +660,7 @@
                     </pic:cNvPicPr>
                   </pic:nvPicPr>
                   <pic:blipFill>
-                    <a:blip r:embed="rId6">
+                    <a:blip r:embed="rId7">
                       <a:extLst>
                         <a:ext uri="{28A0092B-C50C-407E-A947-70E740481C1C}">
                           <a14:useLocalDpi xmlns:a14="http://schemas.microsoft.com/office/drawing/2010/main" val="0"/>
@@ -826,12 +699,12 @@
         <w:adjustRightInd w:val="0"/>
         <w:spacing w:after="0" w:line="240" w:lineRule="auto"/>
         <w:rPr>
-          <w:rFonts w:ascii="TimesNewRomanPSMT" w:hAnsi="TimesNewRomanPSMT" w:cs="TimesNewRomanPSMT"/>
-        </w:rPr>
-      </w:pPr>
-      <w:r>
-        <w:rPr>
-          <w:rFonts w:ascii="TimesNewRomanPSMT" w:hAnsi="TimesNewRomanPSMT" w:cs="TimesNewRomanPSMT"/>
+          <w:rFonts w:ascii="Times New Roman" w:hAnsi="Times New Roman" w:cs="Times New Roman"/>
+        </w:rPr>
+      </w:pPr>
+      <w:r>
+        <w:rPr>
+          <w:rFonts w:ascii="Times New Roman" w:hAnsi="Times New Roman" w:cs="Times New Roman"/>
         </w:rPr>
         <w:t>Caption: Output of integer operations benchmark</w:t>
       </w:r>
@@ -843,7 +716,7 @@
         <w:adjustRightInd w:val="0"/>
         <w:spacing w:after="0" w:line="240" w:lineRule="auto"/>
         <w:rPr>
-          <w:rFonts w:ascii="TimesNewRomanPSMT" w:hAnsi="TimesNewRomanPSMT" w:cs="TimesNewRomanPSMT"/>
+          <w:rFonts w:ascii="Times New Roman" w:hAnsi="Times New Roman" w:cs="Times New Roman"/>
         </w:rPr>
       </w:pPr>
     </w:p>
@@ -854,11 +727,12 @@
         <w:adjustRightInd w:val="0"/>
         <w:spacing w:after="0" w:line="240" w:lineRule="auto"/>
         <w:rPr>
-          <w:rFonts w:ascii="TimesNewRomanPSMT" w:hAnsi="TimesNewRomanPSMT" w:cs="TimesNewRomanPSMT"/>
-        </w:rPr>
-      </w:pPr>
-      <w:r>
-        <w:rPr>
+          <w:rFonts w:ascii="Times New Roman" w:hAnsi="Times New Roman" w:cs="Times New Roman"/>
+        </w:rPr>
+      </w:pPr>
+      <w:r>
+        <w:rPr>
+          <w:rFonts w:ascii="Times New Roman" w:hAnsi="Times New Roman" w:cs="Times New Roman"/>
           <w:noProof/>
         </w:rPr>
         <w:drawing>
@@ -879,7 +753,7 @@
                     </pic:cNvPicPr>
                   </pic:nvPicPr>
                   <pic:blipFill>
-                    <a:blip r:embed="rId7">
+                    <a:blip r:embed="rId8">
                       <a:extLst>
                         <a:ext uri="{28A0092B-C50C-407E-A947-70E740481C1C}">
                           <a14:useLocalDpi xmlns:a14="http://schemas.microsoft.com/office/drawing/2010/main" val="0"/>
@@ -918,26 +792,24 @@
         <w:adjustRightInd w:val="0"/>
         <w:spacing w:after="0" w:line="240" w:lineRule="auto"/>
         <w:rPr>
-          <w:rFonts w:ascii="TimesNewRomanPSMT" w:hAnsi="TimesNewRomanPSMT" w:cs="TimesNewRomanPSMT"/>
-        </w:rPr>
-      </w:pPr>
-      <w:r>
-        <w:rPr>
-          <w:rFonts w:ascii="TimesNewRomanPSMT" w:hAnsi="TimesNewRomanPSMT" w:cs="TimesNewRomanPSMT"/>
+          <w:rFonts w:ascii="Times New Roman" w:hAnsi="Times New Roman" w:cs="Times New Roman"/>
+        </w:rPr>
+      </w:pPr>
+      <w:r>
+        <w:rPr>
+          <w:rFonts w:ascii="Times New Roman" w:hAnsi="Times New Roman" w:cs="Times New Roman"/>
         </w:rPr>
         <w:t xml:space="preserve">Caption: Output of </w:t>
       </w:r>
-      <w:proofErr w:type="gramStart"/>
-      <w:r>
-        <w:rPr>
-          <w:rFonts w:ascii="TimesNewRomanPSMT" w:hAnsi="TimesNewRomanPSMT" w:cs="TimesNewRomanPSMT"/>
-        </w:rPr>
-        <w:t>floating point</w:t>
-      </w:r>
-      <w:proofErr w:type="gramEnd"/>
-      <w:r>
-        <w:rPr>
-          <w:rFonts w:ascii="TimesNewRomanPSMT" w:hAnsi="TimesNewRomanPSMT" w:cs="TimesNewRomanPSMT"/>
+      <w:r>
+        <w:rPr>
+          <w:rFonts w:ascii="Times New Roman" w:hAnsi="Times New Roman" w:cs="Times New Roman"/>
+        </w:rPr>
+        <w:t>floating-point</w:t>
+      </w:r>
+      <w:r>
+        <w:rPr>
+          <w:rFonts w:ascii="Times New Roman" w:hAnsi="Times New Roman" w:cs="Times New Roman"/>
         </w:rPr>
         <w:t xml:space="preserve"> operations benchmark</w:t>
       </w:r>
@@ -949,7 +821,7 @@
         <w:adjustRightInd w:val="0"/>
         <w:spacing w:after="0" w:line="240" w:lineRule="auto"/>
         <w:rPr>
-          <w:rFonts w:ascii="TimesNewRomanPSMT" w:hAnsi="TimesNewRomanPSMT" w:cs="TimesNewRomanPSMT"/>
+          <w:rFonts w:ascii="Times New Roman" w:hAnsi="Times New Roman" w:cs="Times New Roman"/>
         </w:rPr>
       </w:pPr>
     </w:p>
@@ -960,7 +832,7 @@
         <w:adjustRightInd w:val="0"/>
         <w:spacing w:after="0" w:line="240" w:lineRule="auto"/>
         <w:rPr>
-          <w:rFonts w:ascii="TimesNewRomanPSMT" w:hAnsi="TimesNewRomanPSMT" w:cs="TimesNewRomanPSMT"/>
+          <w:rFonts w:ascii="Times New Roman" w:hAnsi="Times New Roman" w:cs="Times New Roman"/>
         </w:rPr>
       </w:pPr>
     </w:p>
@@ -971,11 +843,12 @@
         <w:adjustRightInd w:val="0"/>
         <w:spacing w:after="0" w:line="240" w:lineRule="auto"/>
         <w:rPr>
-          <w:rFonts w:ascii="TimesNewRomanPSMT" w:hAnsi="TimesNewRomanPSMT" w:cs="TimesNewRomanPSMT"/>
-        </w:rPr>
-      </w:pPr>
-      <w:r>
-        <w:rPr>
+          <w:rFonts w:ascii="Times New Roman" w:hAnsi="Times New Roman" w:cs="Times New Roman"/>
+        </w:rPr>
+      </w:pPr>
+      <w:r>
+        <w:rPr>
+          <w:rFonts w:ascii="Times New Roman" w:hAnsi="Times New Roman" w:cs="Times New Roman"/>
           <w:noProof/>
         </w:rPr>
         <w:lastRenderedPageBreak/>
@@ -997,7 +870,7 @@
                     </pic:cNvPicPr>
                   </pic:nvPicPr>
                   <pic:blipFill>
-                    <a:blip r:embed="rId8">
+                    <a:blip r:embed="rId9">
                       <a:extLst>
                         <a:ext uri="{28A0092B-C50C-407E-A947-70E740481C1C}">
                           <a14:useLocalDpi xmlns:a14="http://schemas.microsoft.com/office/drawing/2010/main" val="0"/>
@@ -1036,12 +909,12 @@
         <w:adjustRightInd w:val="0"/>
         <w:spacing w:after="0" w:line="240" w:lineRule="auto"/>
         <w:rPr>
-          <w:rFonts w:ascii="TimesNewRomanPSMT" w:hAnsi="TimesNewRomanPSMT" w:cs="TimesNewRomanPSMT"/>
-        </w:rPr>
-      </w:pPr>
-      <w:r>
-        <w:rPr>
-          <w:rFonts w:ascii="TimesNewRomanPSMT" w:hAnsi="TimesNewRomanPSMT" w:cs="TimesNewRomanPSMT"/>
+          <w:rFonts w:ascii="Times New Roman" w:hAnsi="Times New Roman" w:cs="Times New Roman"/>
+        </w:rPr>
+      </w:pPr>
+      <w:r>
+        <w:rPr>
+          <w:rFonts w:ascii="Times New Roman" w:hAnsi="Times New Roman" w:cs="Times New Roman"/>
         </w:rPr>
         <w:t>Caption: Output of memory operations benchmark</w:t>
       </w:r>
@@ -1053,7 +926,7 @@
         <w:adjustRightInd w:val="0"/>
         <w:spacing w:after="0" w:line="240" w:lineRule="auto"/>
         <w:rPr>
-          <w:rFonts w:ascii="SymbolMT" w:hAnsi="SymbolMT" w:cs="SymbolMT"/>
+          <w:rFonts w:ascii="Times New Roman" w:hAnsi="Times New Roman" w:cs="Times New Roman"/>
         </w:rPr>
       </w:pPr>
     </w:p>
@@ -1064,11 +937,12 @@
         <w:adjustRightInd w:val="0"/>
         <w:spacing w:after="0" w:line="240" w:lineRule="auto"/>
         <w:rPr>
-          <w:rFonts w:ascii="SymbolMT" w:hAnsi="SymbolMT" w:cs="SymbolMT"/>
-        </w:rPr>
-      </w:pPr>
-      <w:r>
-        <w:rPr>
+          <w:rFonts w:ascii="Times New Roman" w:hAnsi="Times New Roman" w:cs="Times New Roman"/>
+        </w:rPr>
+      </w:pPr>
+      <w:r>
+        <w:rPr>
+          <w:rFonts w:ascii="Times New Roman" w:hAnsi="Times New Roman" w:cs="Times New Roman"/>
           <w:noProof/>
         </w:rPr>
         <w:drawing>
@@ -1089,7 +963,7 @@
                     </pic:cNvPicPr>
                   </pic:nvPicPr>
                   <pic:blipFill>
-                    <a:blip r:embed="rId9">
+                    <a:blip r:embed="rId10">
                       <a:extLst>
                         <a:ext uri="{28A0092B-C50C-407E-A947-70E740481C1C}">
                           <a14:useLocalDpi xmlns:a14="http://schemas.microsoft.com/office/drawing/2010/main" val="0"/>
@@ -1128,12 +1002,12 @@
         <w:adjustRightInd w:val="0"/>
         <w:spacing w:after="0" w:line="240" w:lineRule="auto"/>
         <w:rPr>
-          <w:rFonts w:ascii="TimesNewRomanPSMT" w:hAnsi="TimesNewRomanPSMT" w:cs="TimesNewRomanPSMT"/>
-        </w:rPr>
-      </w:pPr>
-      <w:r>
-        <w:rPr>
-          <w:rFonts w:ascii="TimesNewRomanPSMT" w:hAnsi="TimesNewRomanPSMT" w:cs="TimesNewRomanPSMT"/>
+          <w:rFonts w:ascii="Times New Roman" w:hAnsi="Times New Roman" w:cs="Times New Roman"/>
+        </w:rPr>
+      </w:pPr>
+      <w:r>
+        <w:rPr>
+          <w:rFonts w:ascii="Times New Roman" w:hAnsi="Times New Roman" w:cs="Times New Roman"/>
         </w:rPr>
         <w:t>Caption: Output of Hard Drive benchmark 2</w:t>
       </w:r>
@@ -1145,7 +1019,7 @@
         <w:adjustRightInd w:val="0"/>
         <w:spacing w:after="0" w:line="240" w:lineRule="auto"/>
         <w:rPr>
-          <w:rFonts w:ascii="SymbolMT" w:hAnsi="SymbolMT" w:cs="SymbolMT"/>
+          <w:rFonts w:ascii="Times New Roman" w:hAnsi="Times New Roman" w:cs="Times New Roman"/>
         </w:rPr>
       </w:pPr>
     </w:p>
@@ -1156,11 +1030,12 @@
         <w:adjustRightInd w:val="0"/>
         <w:spacing w:after="0" w:line="240" w:lineRule="auto"/>
         <w:rPr>
-          <w:rFonts w:ascii="SymbolMT" w:hAnsi="SymbolMT" w:cs="SymbolMT"/>
-        </w:rPr>
-      </w:pPr>
-      <w:r>
-        <w:rPr>
+          <w:rFonts w:ascii="Times New Roman" w:hAnsi="Times New Roman" w:cs="Times New Roman"/>
+        </w:rPr>
+      </w:pPr>
+      <w:r>
+        <w:rPr>
+          <w:rFonts w:ascii="Times New Roman" w:hAnsi="Times New Roman" w:cs="Times New Roman"/>
           <w:noProof/>
         </w:rPr>
         <w:drawing>
@@ -1181,7 +1056,7 @@
                     </pic:cNvPicPr>
                   </pic:nvPicPr>
                   <pic:blipFill>
-                    <a:blip r:embed="rId10">
+                    <a:blip r:embed="rId11">
                       <a:extLst>
                         <a:ext uri="{28A0092B-C50C-407E-A947-70E740481C1C}">
                           <a14:useLocalDpi xmlns:a14="http://schemas.microsoft.com/office/drawing/2010/main" val="0"/>
@@ -1220,12 +1095,12 @@
         <w:adjustRightInd w:val="0"/>
         <w:spacing w:after="0" w:line="240" w:lineRule="auto"/>
         <w:rPr>
-          <w:rFonts w:ascii="TimesNewRomanPSMT" w:hAnsi="TimesNewRomanPSMT" w:cs="TimesNewRomanPSMT"/>
-        </w:rPr>
-      </w:pPr>
-      <w:r>
-        <w:rPr>
-          <w:rFonts w:ascii="TimesNewRomanPSMT" w:hAnsi="TimesNewRomanPSMT" w:cs="TimesNewRomanPSMT"/>
+          <w:rFonts w:ascii="Times New Roman" w:hAnsi="Times New Roman" w:cs="Times New Roman"/>
+        </w:rPr>
+      </w:pPr>
+      <w:r>
+        <w:rPr>
+          <w:rFonts w:ascii="Times New Roman" w:hAnsi="Times New Roman" w:cs="Times New Roman"/>
         </w:rPr>
         <w:t>Caption: Output of Hard Drive benchmark 2</w:t>
       </w:r>
@@ -1237,7 +1112,7 @@
         <w:adjustRightInd w:val="0"/>
         <w:spacing w:after="0" w:line="240" w:lineRule="auto"/>
         <w:rPr>
-          <w:rFonts w:ascii="SymbolMT" w:hAnsi="SymbolMT" w:cs="SymbolMT"/>
+          <w:rFonts w:ascii="Times New Roman" w:hAnsi="Times New Roman" w:cs="Times New Roman"/>
         </w:rPr>
       </w:pPr>
     </w:p>
@@ -1248,9 +1123,20 @@
         <w:adjustRightInd w:val="0"/>
         <w:spacing w:after="0" w:line="240" w:lineRule="auto"/>
         <w:rPr>
-          <w:rFonts w:ascii="SymbolMT" w:hAnsi="SymbolMT" w:cs="SymbolMT"/>
-        </w:rPr>
-      </w:pPr>
+          <w:rFonts w:ascii="Times New Roman" w:hAnsi="Times New Roman" w:cs="Times New Roman"/>
+        </w:rPr>
+      </w:pPr>
+    </w:p>
+    <w:p>
+      <w:pPr>
+        <w:pStyle w:val="Heading1"/>
+      </w:pPr>
+      <w:r>
+        <w:t>T</w:t>
+      </w:r>
+      <w:r>
+        <w:t>able recording the results of all the benchmarks</w:t>
+      </w:r>
     </w:p>
     <w:p>
       <w:pPr>
@@ -1259,41 +1145,7 @@
         <w:adjustRightInd w:val="0"/>
         <w:spacing w:after="0" w:line="240" w:lineRule="auto"/>
         <w:rPr>
-          <w:rFonts w:ascii="TimesNewRomanPSMT" w:hAnsi="TimesNewRomanPSMT" w:cs="TimesNewRomanPSMT"/>
-        </w:rPr>
-      </w:pPr>
-      <w:r>
-        <w:rPr>
-          <w:rFonts w:ascii="SymbolMT" w:hAnsi="SymbolMT" w:cs="SymbolMT"/>
-        </w:rPr>
-        <w:t xml:space="preserve">• </w:t>
-      </w:r>
-      <w:r>
-        <w:rPr>
-          <w:rFonts w:ascii="TimesNewRomanPSMT" w:hAnsi="TimesNewRomanPSMT" w:cs="TimesNewRomanPSMT"/>
-        </w:rPr>
-        <w:t>A table recording the results of all the benchmarks.</w:t>
-      </w:r>
-    </w:p>
-    <w:p>
-      <w:pPr>
-        <w:autoSpaceDE w:val="0"/>
-        <w:autoSpaceDN w:val="0"/>
-        <w:adjustRightInd w:val="0"/>
-        <w:spacing w:after="0" w:line="240" w:lineRule="auto"/>
-        <w:rPr>
-          <w:rFonts w:ascii="TimesNewRomanPSMT" w:hAnsi="TimesNewRomanPSMT" w:cs="TimesNewRomanPSMT"/>
-        </w:rPr>
-      </w:pPr>
-    </w:p>
-    <w:p>
-      <w:pPr>
-        <w:autoSpaceDE w:val="0"/>
-        <w:autoSpaceDN w:val="0"/>
-        <w:adjustRightInd w:val="0"/>
-        <w:spacing w:after="0" w:line="240" w:lineRule="auto"/>
-        <w:rPr>
-          <w:rFonts w:ascii="TimesNewRomanPSMT" w:hAnsi="TimesNewRomanPSMT" w:cs="TimesNewRomanPSMT"/>
+          <w:rFonts w:ascii="Times New Roman" w:hAnsi="Times New Roman" w:cs="Times New Roman"/>
         </w:rPr>
       </w:pPr>
     </w:p>
@@ -1322,12 +1174,12 @@
               <w:autoSpaceDN w:val="0"/>
               <w:adjustRightInd w:val="0"/>
               <w:rPr>
-                <w:rFonts w:ascii="TimesNewRomanPSMT" w:hAnsi="TimesNewRomanPSMT" w:cs="TimesNewRomanPSMT"/>
-              </w:rPr>
-            </w:pPr>
-            <w:r>
-              <w:rPr>
-                <w:rFonts w:ascii="TimesNewRomanPSMT" w:hAnsi="TimesNewRomanPSMT" w:cs="TimesNewRomanPSMT"/>
+                <w:rFonts w:ascii="Times New Roman" w:hAnsi="Times New Roman" w:cs="Times New Roman"/>
+              </w:rPr>
+            </w:pPr>
+            <w:r>
+              <w:rPr>
+                <w:rFonts w:ascii="Times New Roman" w:hAnsi="Times New Roman" w:cs="Times New Roman"/>
               </w:rPr>
               <w:t>Name</w:t>
             </w:r>
@@ -1343,12 +1195,12 @@
               <w:autoSpaceDN w:val="0"/>
               <w:adjustRightInd w:val="0"/>
               <w:rPr>
-                <w:rFonts w:ascii="TimesNewRomanPSMT" w:hAnsi="TimesNewRomanPSMT" w:cs="TimesNewRomanPSMT"/>
-              </w:rPr>
-            </w:pPr>
-            <w:r>
-              <w:rPr>
-                <w:rFonts w:ascii="TimesNewRomanPSMT" w:hAnsi="TimesNewRomanPSMT" w:cs="TimesNewRomanPSMT"/>
+                <w:rFonts w:ascii="Times New Roman" w:hAnsi="Times New Roman" w:cs="Times New Roman"/>
+              </w:rPr>
+            </w:pPr>
+            <w:r>
+              <w:rPr>
+                <w:rFonts w:ascii="Times New Roman" w:hAnsi="Times New Roman" w:cs="Times New Roman"/>
               </w:rPr>
               <w:t>Description</w:t>
             </w:r>
@@ -1364,12 +1216,12 @@
               <w:autoSpaceDN w:val="0"/>
               <w:adjustRightInd w:val="0"/>
               <w:rPr>
-                <w:rFonts w:ascii="TimesNewRomanPSMT" w:hAnsi="TimesNewRomanPSMT" w:cs="TimesNewRomanPSMT"/>
-              </w:rPr>
-            </w:pPr>
-            <w:r>
-              <w:rPr>
-                <w:rFonts w:ascii="TimesNewRomanPSMT" w:hAnsi="TimesNewRomanPSMT" w:cs="TimesNewRomanPSMT"/>
+                <w:rFonts w:ascii="Times New Roman" w:hAnsi="Times New Roman" w:cs="Times New Roman"/>
+              </w:rPr>
+            </w:pPr>
+            <w:r>
+              <w:rPr>
+                <w:rFonts w:ascii="Times New Roman" w:hAnsi="Times New Roman" w:cs="Times New Roman"/>
               </w:rPr>
               <w:t>Execution time (ns)</w:t>
             </w:r>
@@ -1385,14 +1237,26 @@
               <w:autoSpaceDN w:val="0"/>
               <w:adjustRightInd w:val="0"/>
               <w:rPr>
-                <w:rFonts w:ascii="TimesNewRomanPSMT" w:hAnsi="TimesNewRomanPSMT" w:cs="TimesNewRomanPSMT"/>
-              </w:rPr>
-            </w:pPr>
-            <w:r>
-              <w:rPr>
-                <w:rFonts w:ascii="TimesNewRomanPSMT" w:hAnsi="TimesNewRomanPSMT" w:cs="TimesNewRomanPSMT"/>
-              </w:rPr>
-              <w:t>Execution time (n)</w:t>
+                <w:rFonts w:ascii="Times New Roman" w:hAnsi="Times New Roman" w:cs="Times New Roman"/>
+              </w:rPr>
+            </w:pPr>
+            <w:r>
+              <w:rPr>
+                <w:rFonts w:ascii="Times New Roman" w:hAnsi="Times New Roman" w:cs="Times New Roman"/>
+              </w:rPr>
+              <w:t>Execution time (</w:t>
+            </w:r>
+            <w:r>
+              <w:rPr>
+                <w:rFonts w:ascii="Times New Roman" w:hAnsi="Times New Roman" w:cs="Times New Roman"/>
+              </w:rPr>
+              <w:t>s</w:t>
+            </w:r>
+            <w:r>
+              <w:rPr>
+                <w:rFonts w:ascii="Times New Roman" w:hAnsi="Times New Roman" w:cs="Times New Roman"/>
+              </w:rPr>
+              <w:t>)</w:t>
             </w:r>
           </w:p>
         </w:tc>
@@ -1406,12 +1270,12 @@
               <w:autoSpaceDN w:val="0"/>
               <w:adjustRightInd w:val="0"/>
               <w:rPr>
-                <w:rFonts w:ascii="TimesNewRomanPSMT" w:hAnsi="TimesNewRomanPSMT" w:cs="TimesNewRomanPSMT"/>
-              </w:rPr>
-            </w:pPr>
-            <w:r>
-              <w:rPr>
-                <w:rFonts w:ascii="TimesNewRomanPSMT" w:hAnsi="TimesNewRomanPSMT" w:cs="TimesNewRomanPSMT"/>
+                <w:rFonts w:ascii="Times New Roman" w:hAnsi="Times New Roman" w:cs="Times New Roman"/>
+              </w:rPr>
+            </w:pPr>
+            <w:r>
+              <w:rPr>
+                <w:rFonts w:ascii="Times New Roman" w:hAnsi="Times New Roman" w:cs="Times New Roman"/>
               </w:rPr>
               <w:t>Reference time (s)</w:t>
             </w:r>
@@ -1427,12 +1291,12 @@
               <w:autoSpaceDN w:val="0"/>
               <w:adjustRightInd w:val="0"/>
               <w:rPr>
-                <w:rFonts w:ascii="TimesNewRomanPSMT" w:hAnsi="TimesNewRomanPSMT" w:cs="TimesNewRomanPSMT"/>
-              </w:rPr>
-            </w:pPr>
-            <w:r>
-              <w:rPr>
-                <w:rFonts w:ascii="TimesNewRomanPSMT" w:hAnsi="TimesNewRomanPSMT" w:cs="TimesNewRomanPSMT"/>
+                <w:rFonts w:ascii="Times New Roman" w:hAnsi="Times New Roman" w:cs="Times New Roman"/>
+              </w:rPr>
+            </w:pPr>
+            <w:r>
+              <w:rPr>
+                <w:rFonts w:ascii="Times New Roman" w:hAnsi="Times New Roman" w:cs="Times New Roman"/>
               </w:rPr>
               <w:t>Ratio</w:t>
             </w:r>
@@ -1450,12 +1314,12 @@
               <w:autoSpaceDN w:val="0"/>
               <w:adjustRightInd w:val="0"/>
               <w:rPr>
-                <w:rFonts w:ascii="TimesNewRomanPSMT" w:hAnsi="TimesNewRomanPSMT" w:cs="TimesNewRomanPSMT"/>
-              </w:rPr>
-            </w:pPr>
-            <w:r>
-              <w:rPr>
-                <w:rFonts w:ascii="TimesNewRomanPSMT" w:hAnsi="TimesNewRomanPSMT" w:cs="TimesNewRomanPSMT"/>
+                <w:rFonts w:ascii="Times New Roman" w:hAnsi="Times New Roman" w:cs="Times New Roman"/>
+              </w:rPr>
+            </w:pPr>
+            <w:r>
+              <w:rPr>
+                <w:rFonts w:ascii="Times New Roman" w:hAnsi="Times New Roman" w:cs="Times New Roman"/>
               </w:rPr>
               <w:t>Integer Operations</w:t>
             </w:r>
@@ -1471,24 +1335,24 @@
               <w:autoSpaceDN w:val="0"/>
               <w:adjustRightInd w:val="0"/>
               <w:rPr>
-                <w:rFonts w:ascii="TimesNewRomanPSMT" w:hAnsi="TimesNewRomanPSMT" w:cs="TimesNewRomanPSMT"/>
-              </w:rPr>
-            </w:pPr>
-            <w:r>
-              <w:rPr>
-                <w:rFonts w:ascii="CourierNewPSMT" w:hAnsi="CourierNewPSMT" w:cs="CourierNewPSMT"/>
+                <w:rFonts w:ascii="Times New Roman" w:hAnsi="Times New Roman" w:cs="Times New Roman"/>
+              </w:rPr>
+            </w:pPr>
+            <w:r>
+              <w:rPr>
+                <w:rFonts w:ascii="Times New Roman" w:hAnsi="Times New Roman" w:cs="Times New Roman"/>
               </w:rPr>
               <w:t xml:space="preserve">o </w:t>
             </w:r>
             <w:r>
               <w:rPr>
-                <w:rFonts w:ascii="TimesNewRomanPSMT" w:hAnsi="TimesNewRomanPSMT" w:cs="TimesNewRomanPSMT"/>
+                <w:rFonts w:ascii="Times New Roman" w:hAnsi="Times New Roman" w:cs="Times New Roman"/>
               </w:rPr>
               <w:t>10</w:t>
             </w:r>
             <w:r>
               <w:rPr>
-                <w:rFonts w:ascii="TimesNewRomanPSMT" w:hAnsi="TimesNewRomanPSMT" w:cs="TimesNewRomanPSMT"/>
+                <w:rFonts w:ascii="Times New Roman" w:hAnsi="Times New Roman" w:cs="Times New Roman"/>
                 <w:sz w:val="14"/>
                 <w:szCs w:val="14"/>
               </w:rPr>
@@ -1496,7 +1360,7 @@
             </w:r>
             <w:r>
               <w:rPr>
-                <w:rFonts w:ascii="TimesNewRomanPSMT" w:hAnsi="TimesNewRomanPSMT" w:cs="TimesNewRomanPSMT"/>
+                <w:rFonts w:ascii="Times New Roman" w:hAnsi="Times New Roman" w:cs="Times New Roman"/>
               </w:rPr>
               <w:t>additions (of integer constants)</w:t>
             </w:r>
@@ -1507,24 +1371,18 @@
               <w:autoSpaceDN w:val="0"/>
               <w:adjustRightInd w:val="0"/>
               <w:rPr>
-                <w:rFonts w:ascii="TimesNewRomanPSMT" w:hAnsi="TimesNewRomanPSMT" w:cs="TimesNewRomanPSMT"/>
-              </w:rPr>
-            </w:pPr>
-            <w:r>
-              <w:rPr>
-                <w:rFonts w:ascii="CourierNewPSMT" w:hAnsi="CourierNewPSMT" w:cs="CourierNewPSMT"/>
-              </w:rPr>
-              <w:t xml:space="preserve">o </w:t>
-            </w:r>
-            <w:r>
-              <w:rPr>
-                <w:rFonts w:ascii="TimesNewRomanPSMT" w:hAnsi="TimesNewRomanPSMT" w:cs="TimesNewRomanPSMT"/>
-              </w:rPr>
-              <w:t>5 × 10</w:t>
-            </w:r>
-            <w:r>
-              <w:rPr>
-                <w:rFonts w:ascii="TimesNewRomanPSMT" w:hAnsi="TimesNewRomanPSMT" w:cs="TimesNewRomanPSMT"/>
+                <w:rFonts w:ascii="Times New Roman" w:hAnsi="Times New Roman" w:cs="Times New Roman"/>
+              </w:rPr>
+            </w:pPr>
+            <w:r>
+              <w:rPr>
+                <w:rFonts w:ascii="Times New Roman" w:hAnsi="Times New Roman" w:cs="Times New Roman"/>
+              </w:rPr>
+              <w:t>o 5 × 10</w:t>
+            </w:r>
+            <w:r>
+              <w:rPr>
+                <w:rFonts w:ascii="Times New Roman" w:hAnsi="Times New Roman" w:cs="Times New Roman"/>
                 <w:sz w:val="14"/>
                 <w:szCs w:val="14"/>
               </w:rPr>
@@ -1532,7 +1390,7 @@
             </w:r>
             <w:r>
               <w:rPr>
-                <w:rFonts w:ascii="TimesNewRomanPSMT" w:hAnsi="TimesNewRomanPSMT" w:cs="TimesNewRomanPSMT"/>
+                <w:rFonts w:ascii="Times New Roman" w:hAnsi="Times New Roman" w:cs="Times New Roman"/>
               </w:rPr>
               <w:t>multiplication (of integer constants)</w:t>
             </w:r>
@@ -1543,24 +1401,18 @@
               <w:autoSpaceDN w:val="0"/>
               <w:adjustRightInd w:val="0"/>
               <w:rPr>
-                <w:rFonts w:ascii="TimesNewRomanPSMT" w:hAnsi="TimesNewRomanPSMT" w:cs="TimesNewRomanPSMT"/>
-              </w:rPr>
-            </w:pPr>
-            <w:r>
-              <w:rPr>
-                <w:rFonts w:ascii="CourierNewPSMT" w:hAnsi="CourierNewPSMT" w:cs="CourierNewPSMT"/>
-              </w:rPr>
-              <w:t xml:space="preserve">o </w:t>
-            </w:r>
-            <w:r>
-              <w:rPr>
-                <w:rFonts w:ascii="TimesNewRomanPSMT" w:hAnsi="TimesNewRomanPSMT" w:cs="TimesNewRomanPSMT"/>
-              </w:rPr>
-              <w:t>2 × 10</w:t>
-            </w:r>
-            <w:r>
-              <w:rPr>
-                <w:rFonts w:ascii="TimesNewRomanPSMT" w:hAnsi="TimesNewRomanPSMT" w:cs="TimesNewRomanPSMT"/>
+                <w:rFonts w:ascii="Times New Roman" w:hAnsi="Times New Roman" w:cs="Times New Roman"/>
+              </w:rPr>
+            </w:pPr>
+            <w:r>
+              <w:rPr>
+                <w:rFonts w:ascii="Times New Roman" w:hAnsi="Times New Roman" w:cs="Times New Roman"/>
+              </w:rPr>
+              <w:t>o 2 × 10</w:t>
+            </w:r>
+            <w:r>
+              <w:rPr>
+                <w:rFonts w:ascii="Times New Roman" w:hAnsi="Times New Roman" w:cs="Times New Roman"/>
                 <w:sz w:val="14"/>
                 <w:szCs w:val="14"/>
               </w:rPr>
@@ -1568,7 +1420,7 @@
             </w:r>
             <w:r>
               <w:rPr>
-                <w:rFonts w:ascii="TimesNewRomanPSMT" w:hAnsi="TimesNewRomanPSMT" w:cs="TimesNewRomanPSMT"/>
+                <w:rFonts w:ascii="Times New Roman" w:hAnsi="Times New Roman" w:cs="Times New Roman"/>
               </w:rPr>
               <w:t>division (of integer constants)</w:t>
             </w:r>
@@ -1584,12 +1436,12 @@
               <w:autoSpaceDN w:val="0"/>
               <w:adjustRightInd w:val="0"/>
               <w:rPr>
-                <w:rFonts w:ascii="TimesNewRomanPSMT" w:hAnsi="TimesNewRomanPSMT" w:cs="TimesNewRomanPSMT"/>
-              </w:rPr>
-            </w:pPr>
-            <w:r>
-              <w:rPr>
-                <w:rFonts w:ascii="TimesNewRomanPSMT" w:hAnsi="TimesNewRomanPSMT" w:cs="TimesNewRomanPSMT"/>
+                <w:rFonts w:ascii="Times New Roman" w:hAnsi="Times New Roman" w:cs="Times New Roman"/>
+              </w:rPr>
+            </w:pPr>
+            <w:r>
+              <w:rPr>
+                <w:rFonts w:ascii="Times New Roman" w:hAnsi="Times New Roman" w:cs="Times New Roman"/>
               </w:rPr>
               <w:t>14773330300</w:t>
             </w:r>
@@ -1605,26 +1457,14 @@
               <w:autoSpaceDN w:val="0"/>
               <w:adjustRightInd w:val="0"/>
               <w:rPr>
-                <w:rFonts w:ascii="TimesNewRomanPSMT" w:hAnsi="TimesNewRomanPSMT" w:cs="TimesNewRomanPSMT"/>
-              </w:rPr>
-            </w:pPr>
-            <w:r>
-              <w:rPr>
-                <w:rFonts w:ascii="TimesNewRomanPSMT" w:hAnsi="TimesNewRomanPSMT" w:cs="TimesNewRomanPSMT"/>
-              </w:rPr>
-              <w:t>14</w:t>
-            </w:r>
-            <w:r>
-              <w:rPr>
-                <w:rFonts w:ascii="TimesNewRomanPSMT" w:hAnsi="TimesNewRomanPSMT" w:cs="TimesNewRomanPSMT"/>
-              </w:rPr>
-              <w:t>.</w:t>
-            </w:r>
-            <w:r>
-              <w:rPr>
-                <w:rFonts w:ascii="TimesNewRomanPSMT" w:hAnsi="TimesNewRomanPSMT" w:cs="TimesNewRomanPSMT"/>
-              </w:rPr>
-              <w:t>773330300</w:t>
+                <w:rFonts w:ascii="Times New Roman" w:hAnsi="Times New Roman" w:cs="Times New Roman"/>
+              </w:rPr>
+            </w:pPr>
+            <w:r>
+              <w:rPr>
+                <w:rFonts w:ascii="Times New Roman" w:hAnsi="Times New Roman" w:cs="Times New Roman"/>
+              </w:rPr>
+              <w:t>14.773330300</w:t>
             </w:r>
           </w:p>
         </w:tc>
@@ -1638,12 +1478,12 @@
               <w:autoSpaceDN w:val="0"/>
               <w:adjustRightInd w:val="0"/>
               <w:rPr>
-                <w:rFonts w:ascii="TimesNewRomanPSMT" w:hAnsi="TimesNewRomanPSMT" w:cs="TimesNewRomanPSMT"/>
-              </w:rPr>
-            </w:pPr>
-            <w:r>
-              <w:rPr>
-                <w:rFonts w:ascii="TimesNewRomanPSMT" w:hAnsi="TimesNewRomanPSMT" w:cs="TimesNewRomanPSMT"/>
+                <w:rFonts w:ascii="Times New Roman" w:hAnsi="Times New Roman" w:cs="Times New Roman"/>
+              </w:rPr>
+            </w:pPr>
+            <w:r>
+              <w:rPr>
+                <w:rFonts w:ascii="Times New Roman" w:hAnsi="Times New Roman" w:cs="Times New Roman"/>
               </w:rPr>
               <w:t>100</w:t>
             </w:r>
@@ -1659,12 +1499,12 @@
               <w:autoSpaceDN w:val="0"/>
               <w:adjustRightInd w:val="0"/>
               <w:rPr>
-                <w:rFonts w:ascii="TimesNewRomanPSMT" w:hAnsi="TimesNewRomanPSMT" w:cs="TimesNewRomanPSMT"/>
-              </w:rPr>
-            </w:pPr>
-            <w:r>
-              <w:rPr>
-                <w:rFonts w:ascii="TimesNewRomanPSMT" w:hAnsi="TimesNewRomanPSMT" w:cs="TimesNewRomanPSMT"/>
+                <w:rFonts w:ascii="Times New Roman" w:hAnsi="Times New Roman" w:cs="Times New Roman"/>
+              </w:rPr>
+            </w:pPr>
+            <w:r>
+              <w:rPr>
+                <w:rFonts w:ascii="Times New Roman" w:hAnsi="Times New Roman" w:cs="Times New Roman"/>
               </w:rPr>
               <w:t>6.7689544584</w:t>
             </w:r>
@@ -1682,12 +1522,12 @@
               <w:autoSpaceDN w:val="0"/>
               <w:adjustRightInd w:val="0"/>
               <w:rPr>
-                <w:rFonts w:ascii="TimesNewRomanPSMT" w:hAnsi="TimesNewRomanPSMT" w:cs="TimesNewRomanPSMT"/>
-              </w:rPr>
-            </w:pPr>
-            <w:r>
-              <w:rPr>
-                <w:rFonts w:ascii="TimesNewRomanPSMT" w:hAnsi="TimesNewRomanPSMT" w:cs="TimesNewRomanPSMT"/>
+                <w:rFonts w:ascii="Times New Roman" w:hAnsi="Times New Roman" w:cs="Times New Roman"/>
+              </w:rPr>
+            </w:pPr>
+            <w:r>
+              <w:rPr>
+                <w:rFonts w:ascii="Times New Roman" w:hAnsi="Times New Roman" w:cs="Times New Roman"/>
               </w:rPr>
               <w:t>Floating Point Operations</w:t>
             </w:r>
@@ -1703,24 +1543,18 @@
               <w:autoSpaceDN w:val="0"/>
               <w:adjustRightInd w:val="0"/>
               <w:rPr>
-                <w:rFonts w:ascii="TimesNewRomanPSMT" w:hAnsi="TimesNewRomanPSMT" w:cs="TimesNewRomanPSMT"/>
-              </w:rPr>
-            </w:pPr>
-            <w:r>
-              <w:rPr>
-                <w:rFonts w:ascii="CourierNewPSMT" w:hAnsi="CourierNewPSMT" w:cs="CourierNewPSMT"/>
-              </w:rPr>
-              <w:t xml:space="preserve">o </w:t>
-            </w:r>
-            <w:r>
-              <w:rPr>
-                <w:rFonts w:ascii="TimesNewRomanPSMT" w:hAnsi="TimesNewRomanPSMT" w:cs="TimesNewRomanPSMT"/>
-              </w:rPr>
-              <w:t xml:space="preserve">Same as integer, use </w:t>
-            </w:r>
-            <w:r>
-              <w:rPr>
-                <w:rFonts w:ascii="TimesNewRomanPS-ItalicMT" w:hAnsi="TimesNewRomanPS-ItalicMT" w:cs="TimesNewRomanPS-ItalicMT"/>
+                <w:rFonts w:ascii="Times New Roman" w:hAnsi="Times New Roman" w:cs="Times New Roman"/>
+              </w:rPr>
+            </w:pPr>
+            <w:r>
+              <w:rPr>
+                <w:rFonts w:ascii="Times New Roman" w:hAnsi="Times New Roman" w:cs="Times New Roman"/>
+              </w:rPr>
+              <w:t xml:space="preserve">o Same as integer, use </w:t>
+            </w:r>
+            <w:r>
+              <w:rPr>
+                <w:rFonts w:ascii="Times New Roman" w:hAnsi="Times New Roman" w:cs="Times New Roman"/>
                 <w:i/>
                 <w:iCs/>
               </w:rPr>
@@ -1728,7 +1562,7 @@
             </w:r>
             <w:r>
               <w:rPr>
-                <w:rFonts w:ascii="TimesNewRomanPSMT" w:hAnsi="TimesNewRomanPSMT" w:cs="TimesNewRomanPSMT"/>
+                <w:rFonts w:ascii="Times New Roman" w:hAnsi="Times New Roman" w:cs="Times New Roman"/>
               </w:rPr>
               <w:t>floating point numbers instead of integer.</w:t>
             </w:r>
@@ -1744,12 +1578,12 @@
               <w:autoSpaceDN w:val="0"/>
               <w:adjustRightInd w:val="0"/>
               <w:rPr>
-                <w:rFonts w:ascii="TimesNewRomanPSMT" w:hAnsi="TimesNewRomanPSMT" w:cs="TimesNewRomanPSMT"/>
-              </w:rPr>
-            </w:pPr>
-            <w:r>
-              <w:rPr>
-                <w:rFonts w:ascii="TimesNewRomanPSMT" w:hAnsi="TimesNewRomanPSMT" w:cs="TimesNewRomanPSMT"/>
+                <w:rFonts w:ascii="Times New Roman" w:hAnsi="Times New Roman" w:cs="Times New Roman"/>
+              </w:rPr>
+            </w:pPr>
+            <w:r>
+              <w:rPr>
+                <w:rFonts w:ascii="Times New Roman" w:hAnsi="Times New Roman" w:cs="Times New Roman"/>
               </w:rPr>
               <w:t>14978268300</w:t>
             </w:r>
@@ -1765,26 +1599,14 @@
               <w:autoSpaceDN w:val="0"/>
               <w:adjustRightInd w:val="0"/>
               <w:rPr>
-                <w:rFonts w:ascii="TimesNewRomanPSMT" w:hAnsi="TimesNewRomanPSMT" w:cs="TimesNewRomanPSMT"/>
-              </w:rPr>
-            </w:pPr>
-            <w:r>
-              <w:rPr>
-                <w:rFonts w:ascii="TimesNewRomanPSMT" w:hAnsi="TimesNewRomanPSMT" w:cs="TimesNewRomanPSMT"/>
-              </w:rPr>
-              <w:t>14</w:t>
-            </w:r>
-            <w:r>
-              <w:rPr>
-                <w:rFonts w:ascii="TimesNewRomanPSMT" w:hAnsi="TimesNewRomanPSMT" w:cs="TimesNewRomanPSMT"/>
-              </w:rPr>
-              <w:t>.</w:t>
-            </w:r>
-            <w:r>
-              <w:rPr>
-                <w:rFonts w:ascii="TimesNewRomanPSMT" w:hAnsi="TimesNewRomanPSMT" w:cs="TimesNewRomanPSMT"/>
-              </w:rPr>
-              <w:t>978268300</w:t>
+                <w:rFonts w:ascii="Times New Roman" w:hAnsi="Times New Roman" w:cs="Times New Roman"/>
+              </w:rPr>
+            </w:pPr>
+            <w:r>
+              <w:rPr>
+                <w:rFonts w:ascii="Times New Roman" w:hAnsi="Times New Roman" w:cs="Times New Roman"/>
+              </w:rPr>
+              <w:t>14.978268300</w:t>
             </w:r>
           </w:p>
         </w:tc>
@@ -1798,12 +1620,12 @@
               <w:autoSpaceDN w:val="0"/>
               <w:adjustRightInd w:val="0"/>
               <w:rPr>
-                <w:rFonts w:ascii="TimesNewRomanPSMT" w:hAnsi="TimesNewRomanPSMT" w:cs="TimesNewRomanPSMT"/>
-              </w:rPr>
-            </w:pPr>
-            <w:r>
-              <w:rPr>
-                <w:rFonts w:ascii="TimesNewRomanPSMT" w:hAnsi="TimesNewRomanPSMT" w:cs="TimesNewRomanPSMT"/>
+                <w:rFonts w:ascii="Times New Roman" w:hAnsi="Times New Roman" w:cs="Times New Roman"/>
+              </w:rPr>
+            </w:pPr>
+            <w:r>
+              <w:rPr>
+                <w:rFonts w:ascii="Times New Roman" w:hAnsi="Times New Roman" w:cs="Times New Roman"/>
               </w:rPr>
               <w:t>100</w:t>
             </w:r>
@@ -1819,12 +1641,12 @@
               <w:autoSpaceDN w:val="0"/>
               <w:adjustRightInd w:val="0"/>
               <w:rPr>
-                <w:rFonts w:ascii="TimesNewRomanPSMT" w:hAnsi="TimesNewRomanPSMT" w:cs="TimesNewRomanPSMT"/>
-              </w:rPr>
-            </w:pPr>
-            <w:r>
-              <w:rPr>
-                <w:rFonts w:ascii="TimesNewRomanPSMT" w:hAnsi="TimesNewRomanPSMT" w:cs="TimesNewRomanPSMT"/>
+                <w:rFonts w:ascii="Times New Roman" w:hAnsi="Times New Roman" w:cs="Times New Roman"/>
+              </w:rPr>
+            </w:pPr>
+            <w:r>
+              <w:rPr>
+                <w:rFonts w:ascii="Times New Roman" w:hAnsi="Times New Roman" w:cs="Times New Roman"/>
               </w:rPr>
               <w:t>6.6763392133</w:t>
             </w:r>
@@ -1842,12 +1664,12 @@
               <w:autoSpaceDN w:val="0"/>
               <w:adjustRightInd w:val="0"/>
               <w:rPr>
-                <w:rFonts w:ascii="TimesNewRomanPSMT" w:hAnsi="TimesNewRomanPSMT" w:cs="TimesNewRomanPSMT"/>
-              </w:rPr>
-            </w:pPr>
-            <w:r>
-              <w:rPr>
-                <w:rFonts w:ascii="TimesNewRomanPSMT" w:hAnsi="TimesNewRomanPSMT" w:cs="TimesNewRomanPSMT"/>
+                <w:rFonts w:ascii="Times New Roman" w:hAnsi="Times New Roman" w:cs="Times New Roman"/>
+              </w:rPr>
+            </w:pPr>
+            <w:r>
+              <w:rPr>
+                <w:rFonts w:ascii="Times New Roman" w:hAnsi="Times New Roman" w:cs="Times New Roman"/>
               </w:rPr>
               <w:t>Memory Operations</w:t>
             </w:r>
@@ -1863,24 +1685,18 @@
               <w:autoSpaceDN w:val="0"/>
               <w:adjustRightInd w:val="0"/>
               <w:rPr>
-                <w:rFonts w:ascii="TimesNewRomanPSMT" w:hAnsi="TimesNewRomanPSMT" w:cs="TimesNewRomanPSMT"/>
-              </w:rPr>
-            </w:pPr>
-            <w:r>
-              <w:rPr>
-                <w:rFonts w:ascii="CourierNewPSMT" w:hAnsi="CourierNewPSMT" w:cs="CourierNewPSMT"/>
-              </w:rPr>
-              <w:t xml:space="preserve">o </w:t>
-            </w:r>
-            <w:r>
-              <w:rPr>
-                <w:rFonts w:ascii="TimesNewRomanPSMT" w:hAnsi="TimesNewRomanPSMT" w:cs="TimesNewRomanPSMT"/>
-              </w:rPr>
-              <w:t>Read from 5 × 10</w:t>
-            </w:r>
-            <w:r>
-              <w:rPr>
-                <w:rFonts w:ascii="TimesNewRomanPSMT" w:hAnsi="TimesNewRomanPSMT" w:cs="TimesNewRomanPSMT"/>
+                <w:rFonts w:ascii="Times New Roman" w:hAnsi="Times New Roman" w:cs="Times New Roman"/>
+              </w:rPr>
+            </w:pPr>
+            <w:r>
+              <w:rPr>
+                <w:rFonts w:ascii="Times New Roman" w:hAnsi="Times New Roman" w:cs="Times New Roman"/>
+              </w:rPr>
+              <w:t>o Read from 5 × 10</w:t>
+            </w:r>
+            <w:r>
+              <w:rPr>
+                <w:rFonts w:ascii="Times New Roman" w:hAnsi="Times New Roman" w:cs="Times New Roman"/>
                 <w:sz w:val="14"/>
                 <w:szCs w:val="14"/>
               </w:rPr>
@@ -1888,7 +1704,7 @@
             </w:r>
             <w:r>
               <w:rPr>
-                <w:rFonts w:ascii="TimesNewRomanPSMT" w:hAnsi="TimesNewRomanPSMT" w:cs="TimesNewRomanPSMT"/>
+                <w:rFonts w:ascii="Times New Roman" w:hAnsi="Times New Roman" w:cs="Times New Roman"/>
               </w:rPr>
               <w:t>different array elements, 4 bytes each time</w:t>
             </w:r>
@@ -1899,24 +1715,18 @@
               <w:autoSpaceDN w:val="0"/>
               <w:adjustRightInd w:val="0"/>
               <w:rPr>
-                <w:rFonts w:ascii="TimesNewRomanPSMT" w:hAnsi="TimesNewRomanPSMT" w:cs="TimesNewRomanPSMT"/>
-              </w:rPr>
-            </w:pPr>
-            <w:r>
-              <w:rPr>
-                <w:rFonts w:ascii="CourierNewPSMT" w:hAnsi="CourierNewPSMT" w:cs="CourierNewPSMT"/>
-              </w:rPr>
-              <w:t xml:space="preserve">o </w:t>
-            </w:r>
-            <w:r>
-              <w:rPr>
-                <w:rFonts w:ascii="TimesNewRomanPSMT" w:hAnsi="TimesNewRomanPSMT" w:cs="TimesNewRomanPSMT"/>
-              </w:rPr>
-              <w:t>Write to 5 × 10</w:t>
-            </w:r>
-            <w:r>
-              <w:rPr>
-                <w:rFonts w:ascii="TimesNewRomanPSMT" w:hAnsi="TimesNewRomanPSMT" w:cs="TimesNewRomanPSMT"/>
+                <w:rFonts w:ascii="Times New Roman" w:hAnsi="Times New Roman" w:cs="Times New Roman"/>
+              </w:rPr>
+            </w:pPr>
+            <w:r>
+              <w:rPr>
+                <w:rFonts w:ascii="Times New Roman" w:hAnsi="Times New Roman" w:cs="Times New Roman"/>
+              </w:rPr>
+              <w:t>o Write to 5 × 10</w:t>
+            </w:r>
+            <w:r>
+              <w:rPr>
+                <w:rFonts w:ascii="Times New Roman" w:hAnsi="Times New Roman" w:cs="Times New Roman"/>
                 <w:sz w:val="14"/>
                 <w:szCs w:val="14"/>
               </w:rPr>
@@ -1924,7 +1734,7 @@
             </w:r>
             <w:r>
               <w:rPr>
-                <w:rFonts w:ascii="TimesNewRomanPSMT" w:hAnsi="TimesNewRomanPSMT" w:cs="TimesNewRomanPSMT"/>
+                <w:rFonts w:ascii="Times New Roman" w:hAnsi="Times New Roman" w:cs="Times New Roman"/>
               </w:rPr>
               <w:t>different array elements, 4 bytes each time</w:t>
             </w:r>
@@ -1940,12 +1750,12 @@
               <w:autoSpaceDN w:val="0"/>
               <w:adjustRightInd w:val="0"/>
               <w:rPr>
-                <w:rFonts w:ascii="TimesNewRomanPSMT" w:hAnsi="TimesNewRomanPSMT" w:cs="TimesNewRomanPSMT"/>
-              </w:rPr>
-            </w:pPr>
-            <w:r>
-              <w:rPr>
-                <w:rFonts w:ascii="TimesNewRomanPSMT" w:hAnsi="TimesNewRomanPSMT" w:cs="TimesNewRomanPSMT"/>
+                <w:rFonts w:ascii="Times New Roman" w:hAnsi="Times New Roman" w:cs="Times New Roman"/>
+              </w:rPr>
+            </w:pPr>
+            <w:r>
+              <w:rPr>
+                <w:rFonts w:ascii="Times New Roman" w:hAnsi="Times New Roman" w:cs="Times New Roman"/>
               </w:rPr>
               <w:t>20064810300</w:t>
             </w:r>
@@ -1961,26 +1771,14 @@
               <w:autoSpaceDN w:val="0"/>
               <w:adjustRightInd w:val="0"/>
               <w:rPr>
-                <w:rFonts w:ascii="TimesNewRomanPSMT" w:hAnsi="TimesNewRomanPSMT" w:cs="TimesNewRomanPSMT"/>
-              </w:rPr>
-            </w:pPr>
-            <w:r>
-              <w:rPr>
-                <w:rFonts w:ascii="TimesNewRomanPSMT" w:hAnsi="TimesNewRomanPSMT" w:cs="TimesNewRomanPSMT"/>
-              </w:rPr>
-              <w:t>20</w:t>
-            </w:r>
-            <w:r>
-              <w:rPr>
-                <w:rFonts w:ascii="TimesNewRomanPSMT" w:hAnsi="TimesNewRomanPSMT" w:cs="TimesNewRomanPSMT"/>
-              </w:rPr>
-              <w:t>.</w:t>
-            </w:r>
-            <w:r>
-              <w:rPr>
-                <w:rFonts w:ascii="TimesNewRomanPSMT" w:hAnsi="TimesNewRomanPSMT" w:cs="TimesNewRomanPSMT"/>
-              </w:rPr>
-              <w:t>064810300</w:t>
+                <w:rFonts w:ascii="Times New Roman" w:hAnsi="Times New Roman" w:cs="Times New Roman"/>
+              </w:rPr>
+            </w:pPr>
+            <w:r>
+              <w:rPr>
+                <w:rFonts w:ascii="Times New Roman" w:hAnsi="Times New Roman" w:cs="Times New Roman"/>
+              </w:rPr>
+              <w:t>20.064810300</w:t>
             </w:r>
           </w:p>
         </w:tc>
@@ -1994,12 +1792,12 @@
               <w:autoSpaceDN w:val="0"/>
               <w:adjustRightInd w:val="0"/>
               <w:rPr>
-                <w:rFonts w:ascii="TimesNewRomanPSMT" w:hAnsi="TimesNewRomanPSMT" w:cs="TimesNewRomanPSMT"/>
-              </w:rPr>
-            </w:pPr>
-            <w:r>
-              <w:rPr>
-                <w:rFonts w:ascii="TimesNewRomanPSMT" w:hAnsi="TimesNewRomanPSMT" w:cs="TimesNewRomanPSMT"/>
+                <w:rFonts w:ascii="Times New Roman" w:hAnsi="Times New Roman" w:cs="Times New Roman"/>
+              </w:rPr>
+            </w:pPr>
+            <w:r>
+              <w:rPr>
+                <w:rFonts w:ascii="Times New Roman" w:hAnsi="Times New Roman" w:cs="Times New Roman"/>
               </w:rPr>
               <w:t>100</w:t>
             </w:r>
@@ -2015,12 +1813,12 @@
               <w:autoSpaceDN w:val="0"/>
               <w:adjustRightInd w:val="0"/>
               <w:rPr>
-                <w:rFonts w:ascii="TimesNewRomanPSMT" w:hAnsi="TimesNewRomanPSMT" w:cs="TimesNewRomanPSMT"/>
-              </w:rPr>
-            </w:pPr>
-            <w:r>
-              <w:rPr>
-                <w:rFonts w:ascii="TimesNewRomanPSMT" w:hAnsi="TimesNewRomanPSMT" w:cs="TimesNewRomanPSMT"/>
+                <w:rFonts w:ascii="Times New Roman" w:hAnsi="Times New Roman" w:cs="Times New Roman"/>
+              </w:rPr>
+            </w:pPr>
+            <w:r>
+              <w:rPr>
+                <w:rFonts w:ascii="Times New Roman" w:hAnsi="Times New Roman" w:cs="Times New Roman"/>
               </w:rPr>
               <w:t>4.9838497600</w:t>
             </w:r>
@@ -2038,12 +1836,12 @@
               <w:autoSpaceDN w:val="0"/>
               <w:adjustRightInd w:val="0"/>
               <w:rPr>
-                <w:rFonts w:ascii="TimesNewRomanPSMT" w:hAnsi="TimesNewRomanPSMT" w:cs="TimesNewRomanPSMT"/>
-              </w:rPr>
-            </w:pPr>
-            <w:r>
-              <w:rPr>
-                <w:rFonts w:ascii="TimesNewRomanPSMT" w:hAnsi="TimesNewRomanPSMT" w:cs="TimesNewRomanPSMT"/>
+                <w:rFonts w:ascii="Times New Roman" w:hAnsi="Times New Roman" w:cs="Times New Roman"/>
+              </w:rPr>
+            </w:pPr>
+            <w:r>
+              <w:rPr>
+                <w:rFonts w:ascii="Times New Roman" w:hAnsi="Times New Roman" w:cs="Times New Roman"/>
               </w:rPr>
               <w:t>Hard drive benchmark 1</w:t>
             </w:r>
@@ -2059,24 +1857,18 @@
               <w:autoSpaceDN w:val="0"/>
               <w:adjustRightInd w:val="0"/>
               <w:rPr>
-                <w:rFonts w:ascii="TimesNewRomanPSMT" w:hAnsi="TimesNewRomanPSMT" w:cs="TimesNewRomanPSMT"/>
-              </w:rPr>
-            </w:pPr>
-            <w:r>
-              <w:rPr>
-                <w:rFonts w:ascii="CourierNewPSMT" w:hAnsi="CourierNewPSMT" w:cs="CourierNewPSMT"/>
-              </w:rPr>
-              <w:t xml:space="preserve">o </w:t>
-            </w:r>
-            <w:r>
-              <w:rPr>
-                <w:rFonts w:ascii="TimesNewRomanPSMT" w:hAnsi="TimesNewRomanPSMT" w:cs="TimesNewRomanPSMT"/>
-              </w:rPr>
-              <w:t>Read a whole file of 10</w:t>
-            </w:r>
-            <w:r>
-              <w:rPr>
-                <w:rFonts w:ascii="TimesNewRomanPSMT" w:hAnsi="TimesNewRomanPSMT" w:cs="TimesNewRomanPSMT"/>
+                <w:rFonts w:ascii="Times New Roman" w:hAnsi="Times New Roman" w:cs="Times New Roman"/>
+              </w:rPr>
+            </w:pPr>
+            <w:r>
+              <w:rPr>
+                <w:rFonts w:ascii="Times New Roman" w:hAnsi="Times New Roman" w:cs="Times New Roman"/>
+              </w:rPr>
+              <w:t>o Read a whole file of 10</w:t>
+            </w:r>
+            <w:r>
+              <w:rPr>
+                <w:rFonts w:ascii="Times New Roman" w:hAnsi="Times New Roman" w:cs="Times New Roman"/>
                 <w:sz w:val="14"/>
                 <w:szCs w:val="14"/>
               </w:rPr>
@@ -2084,7 +1876,7 @@
             </w:r>
             <w:r>
               <w:rPr>
-                <w:rFonts w:ascii="TimesNewRomanPSMT" w:hAnsi="TimesNewRomanPSMT" w:cs="TimesNewRomanPSMT"/>
+                <w:rFonts w:ascii="Times New Roman" w:hAnsi="Times New Roman" w:cs="Times New Roman"/>
               </w:rPr>
               <w:t>bytes, 100 bytes each time</w:t>
             </w:r>
@@ -2095,24 +1887,18 @@
               <w:autoSpaceDN w:val="0"/>
               <w:adjustRightInd w:val="0"/>
               <w:rPr>
-                <w:rFonts w:ascii="TimesNewRomanPSMT" w:hAnsi="TimesNewRomanPSMT" w:cs="TimesNewRomanPSMT"/>
-              </w:rPr>
-            </w:pPr>
-            <w:r>
-              <w:rPr>
-                <w:rFonts w:ascii="CourierNewPSMT" w:hAnsi="CourierNewPSMT" w:cs="CourierNewPSMT"/>
-              </w:rPr>
-              <w:t xml:space="preserve">o </w:t>
-            </w:r>
-            <w:r>
-              <w:rPr>
-                <w:rFonts w:ascii="TimesNewRomanPSMT" w:hAnsi="TimesNewRomanPSMT" w:cs="TimesNewRomanPSMT"/>
-              </w:rPr>
-              <w:t>Write 10</w:t>
-            </w:r>
-            <w:r>
-              <w:rPr>
-                <w:rFonts w:ascii="TimesNewRomanPSMT" w:hAnsi="TimesNewRomanPSMT" w:cs="TimesNewRomanPSMT"/>
+                <w:rFonts w:ascii="Times New Roman" w:hAnsi="Times New Roman" w:cs="Times New Roman"/>
+              </w:rPr>
+            </w:pPr>
+            <w:r>
+              <w:rPr>
+                <w:rFonts w:ascii="Times New Roman" w:hAnsi="Times New Roman" w:cs="Times New Roman"/>
+              </w:rPr>
+              <w:t>o Write 10</w:t>
+            </w:r>
+            <w:r>
+              <w:rPr>
+                <w:rFonts w:ascii="Times New Roman" w:hAnsi="Times New Roman" w:cs="Times New Roman"/>
                 <w:sz w:val="14"/>
                 <w:szCs w:val="14"/>
               </w:rPr>
@@ -2120,7 +1906,7 @@
             </w:r>
             <w:r>
               <w:rPr>
-                <w:rFonts w:ascii="TimesNewRomanPSMT" w:hAnsi="TimesNewRomanPSMT" w:cs="TimesNewRomanPSMT"/>
+                <w:rFonts w:ascii="Times New Roman" w:hAnsi="Times New Roman" w:cs="Times New Roman"/>
               </w:rPr>
               <w:t>bytes to a file, 100 bytes each time</w:t>
             </w:r>
@@ -2136,12 +1922,12 @@
               <w:autoSpaceDN w:val="0"/>
               <w:adjustRightInd w:val="0"/>
               <w:rPr>
-                <w:rFonts w:ascii="TimesNewRomanPSMT" w:hAnsi="TimesNewRomanPSMT" w:cs="TimesNewRomanPSMT"/>
-              </w:rPr>
-            </w:pPr>
-            <w:r>
-              <w:rPr>
-                <w:rFonts w:ascii="TimesNewRomanPSMT" w:hAnsi="TimesNewRomanPSMT" w:cs="TimesNewRomanPSMT"/>
+                <w:rFonts w:ascii="Times New Roman" w:hAnsi="Times New Roman" w:cs="Times New Roman"/>
+              </w:rPr>
+            </w:pPr>
+            <w:r>
+              <w:rPr>
+                <w:rFonts w:ascii="Times New Roman" w:hAnsi="Times New Roman" w:cs="Times New Roman"/>
               </w:rPr>
               <w:t>4271242200</w:t>
             </w:r>
@@ -2157,26 +1943,14 @@
               <w:autoSpaceDN w:val="0"/>
               <w:adjustRightInd w:val="0"/>
               <w:rPr>
-                <w:rFonts w:ascii="TimesNewRomanPSMT" w:hAnsi="TimesNewRomanPSMT" w:cs="TimesNewRomanPSMT"/>
-              </w:rPr>
-            </w:pPr>
-            <w:r>
-              <w:rPr>
-                <w:rFonts w:ascii="TimesNewRomanPSMT" w:hAnsi="TimesNewRomanPSMT" w:cs="TimesNewRomanPSMT"/>
-              </w:rPr>
-              <w:t>4</w:t>
-            </w:r>
-            <w:r>
-              <w:rPr>
-                <w:rFonts w:ascii="TimesNewRomanPSMT" w:hAnsi="TimesNewRomanPSMT" w:cs="TimesNewRomanPSMT"/>
-              </w:rPr>
-              <w:t>.</w:t>
-            </w:r>
-            <w:r>
-              <w:rPr>
-                <w:rFonts w:ascii="TimesNewRomanPSMT" w:hAnsi="TimesNewRomanPSMT" w:cs="TimesNewRomanPSMT"/>
-              </w:rPr>
-              <w:t>271242200</w:t>
+                <w:rFonts w:ascii="Times New Roman" w:hAnsi="Times New Roman" w:cs="Times New Roman"/>
+              </w:rPr>
+            </w:pPr>
+            <w:r>
+              <w:rPr>
+                <w:rFonts w:ascii="Times New Roman" w:hAnsi="Times New Roman" w:cs="Times New Roman"/>
+              </w:rPr>
+              <w:t>4.271242200</w:t>
             </w:r>
           </w:p>
         </w:tc>
@@ -2190,12 +1964,12 @@
               <w:autoSpaceDN w:val="0"/>
               <w:adjustRightInd w:val="0"/>
               <w:rPr>
-                <w:rFonts w:ascii="TimesNewRomanPSMT" w:hAnsi="TimesNewRomanPSMT" w:cs="TimesNewRomanPSMT"/>
-              </w:rPr>
-            </w:pPr>
-            <w:r>
-              <w:rPr>
-                <w:rFonts w:ascii="TimesNewRomanPSMT" w:hAnsi="TimesNewRomanPSMT" w:cs="TimesNewRomanPSMT"/>
+                <w:rFonts w:ascii="Times New Roman" w:hAnsi="Times New Roman" w:cs="Times New Roman"/>
+              </w:rPr>
+            </w:pPr>
+            <w:r>
+              <w:rPr>
+                <w:rFonts w:ascii="Times New Roman" w:hAnsi="Times New Roman" w:cs="Times New Roman"/>
               </w:rPr>
               <w:t>250</w:t>
             </w:r>
@@ -2211,12 +1985,12 @@
               <w:autoSpaceDN w:val="0"/>
               <w:adjustRightInd w:val="0"/>
               <w:rPr>
-                <w:rFonts w:ascii="TimesNewRomanPSMT" w:hAnsi="TimesNewRomanPSMT" w:cs="TimesNewRomanPSMT"/>
-              </w:rPr>
-            </w:pPr>
-            <w:r>
-              <w:rPr>
-                <w:rFonts w:ascii="TimesNewRomanPSMT" w:hAnsi="TimesNewRomanPSMT" w:cs="TimesNewRomanPSMT"/>
+                <w:rFonts w:ascii="Times New Roman" w:hAnsi="Times New Roman" w:cs="Times New Roman"/>
+              </w:rPr>
+            </w:pPr>
+            <w:r>
+              <w:rPr>
+                <w:rFonts w:ascii="Times New Roman" w:hAnsi="Times New Roman" w:cs="Times New Roman"/>
               </w:rPr>
               <w:t>58.530981923</w:t>
             </w:r>
@@ -2234,12 +2008,12 @@
               <w:autoSpaceDN w:val="0"/>
               <w:adjustRightInd w:val="0"/>
               <w:rPr>
-                <w:rFonts w:ascii="TimesNewRomanPSMT" w:hAnsi="TimesNewRomanPSMT" w:cs="TimesNewRomanPSMT"/>
-              </w:rPr>
-            </w:pPr>
-            <w:r>
-              <w:rPr>
-                <w:rFonts w:ascii="TimesNewRomanPSMT" w:hAnsi="TimesNewRomanPSMT" w:cs="TimesNewRomanPSMT"/>
+                <w:rFonts w:ascii="Times New Roman" w:hAnsi="Times New Roman" w:cs="Times New Roman"/>
+              </w:rPr>
+            </w:pPr>
+            <w:r>
+              <w:rPr>
+                <w:rFonts w:ascii="Times New Roman" w:hAnsi="Times New Roman" w:cs="Times New Roman"/>
               </w:rPr>
               <w:t>Hard drive benchmark 2</w:t>
             </w:r>
@@ -2255,24 +2029,18 @@
               <w:autoSpaceDN w:val="0"/>
               <w:adjustRightInd w:val="0"/>
               <w:rPr>
-                <w:rFonts w:ascii="TimesNewRomanPSMT" w:hAnsi="TimesNewRomanPSMT" w:cs="TimesNewRomanPSMT"/>
-              </w:rPr>
-            </w:pPr>
-            <w:r>
-              <w:rPr>
-                <w:rFonts w:ascii="CourierNewPSMT" w:hAnsi="CourierNewPSMT" w:cs="CourierNewPSMT"/>
-              </w:rPr>
-              <w:t xml:space="preserve">o </w:t>
-            </w:r>
-            <w:r>
-              <w:rPr>
-                <w:rFonts w:ascii="TimesNewRomanPSMT" w:hAnsi="TimesNewRomanPSMT" w:cs="TimesNewRomanPSMT"/>
-              </w:rPr>
-              <w:t>Read a whole file of 10</w:t>
-            </w:r>
-            <w:r>
-              <w:rPr>
-                <w:rFonts w:ascii="TimesNewRomanPSMT" w:hAnsi="TimesNewRomanPSMT" w:cs="TimesNewRomanPSMT"/>
+                <w:rFonts w:ascii="Times New Roman" w:hAnsi="Times New Roman" w:cs="Times New Roman"/>
+              </w:rPr>
+            </w:pPr>
+            <w:r>
+              <w:rPr>
+                <w:rFonts w:ascii="Times New Roman" w:hAnsi="Times New Roman" w:cs="Times New Roman"/>
+              </w:rPr>
+              <w:t>o Read a whole file of 10</w:t>
+            </w:r>
+            <w:r>
+              <w:rPr>
+                <w:rFonts w:ascii="Times New Roman" w:hAnsi="Times New Roman" w:cs="Times New Roman"/>
                 <w:sz w:val="14"/>
                 <w:szCs w:val="14"/>
               </w:rPr>
@@ -2280,7 +2048,7 @@
             </w:r>
             <w:r>
               <w:rPr>
-                <w:rFonts w:ascii="TimesNewRomanPSMT" w:hAnsi="TimesNewRomanPSMT" w:cs="TimesNewRomanPSMT"/>
+                <w:rFonts w:ascii="Times New Roman" w:hAnsi="Times New Roman" w:cs="Times New Roman"/>
               </w:rPr>
               <w:t>bytes, 10000 bytes each time</w:t>
             </w:r>
@@ -2291,25 +2059,19 @@
               <w:autoSpaceDN w:val="0"/>
               <w:adjustRightInd w:val="0"/>
               <w:rPr>
-                <w:rFonts w:ascii="TimesNewRomanPSMT" w:hAnsi="TimesNewRomanPSMT" w:cs="TimesNewRomanPSMT"/>
-              </w:rPr>
-            </w:pPr>
-            <w:r>
-              <w:rPr>
-                <w:rFonts w:ascii="CourierNewPSMT" w:hAnsi="CourierNewPSMT" w:cs="CourierNewPSMT"/>
+                <w:rFonts w:ascii="Times New Roman" w:hAnsi="Times New Roman" w:cs="Times New Roman"/>
+              </w:rPr>
+            </w:pPr>
+            <w:r>
+              <w:rPr>
+                <w:rFonts w:ascii="Times New Roman" w:hAnsi="Times New Roman" w:cs="Times New Roman"/>
               </w:rPr>
               <w:lastRenderedPageBreak/>
-              <w:t xml:space="preserve">o </w:t>
-            </w:r>
-            <w:r>
-              <w:rPr>
-                <w:rFonts w:ascii="TimesNewRomanPSMT" w:hAnsi="TimesNewRomanPSMT" w:cs="TimesNewRomanPSMT"/>
-              </w:rPr>
-              <w:t>Write 10</w:t>
-            </w:r>
-            <w:r>
-              <w:rPr>
-                <w:rFonts w:ascii="TimesNewRomanPSMT" w:hAnsi="TimesNewRomanPSMT" w:cs="TimesNewRomanPSMT"/>
+              <w:t>o Write 10</w:t>
+            </w:r>
+            <w:r>
+              <w:rPr>
+                <w:rFonts w:ascii="Times New Roman" w:hAnsi="Times New Roman" w:cs="Times New Roman"/>
                 <w:sz w:val="14"/>
                 <w:szCs w:val="14"/>
               </w:rPr>
@@ -2317,7 +2079,7 @@
             </w:r>
             <w:r>
               <w:rPr>
-                <w:rFonts w:ascii="TimesNewRomanPSMT" w:hAnsi="TimesNewRomanPSMT" w:cs="TimesNewRomanPSMT"/>
+                <w:rFonts w:ascii="Times New Roman" w:hAnsi="Times New Roman" w:cs="Times New Roman"/>
               </w:rPr>
               <w:t>bytes to a file, 10000 bytes each time</w:t>
             </w:r>
@@ -2333,12 +2095,12 @@
               <w:autoSpaceDN w:val="0"/>
               <w:adjustRightInd w:val="0"/>
               <w:rPr>
-                <w:rFonts w:ascii="TimesNewRomanPSMT" w:hAnsi="TimesNewRomanPSMT" w:cs="TimesNewRomanPSMT"/>
-              </w:rPr>
-            </w:pPr>
-            <w:r>
-              <w:rPr>
-                <w:rFonts w:ascii="TimesNewRomanPSMT" w:hAnsi="TimesNewRomanPSMT" w:cs="TimesNewRomanPSMT"/>
+                <w:rFonts w:ascii="Times New Roman" w:hAnsi="Times New Roman" w:cs="Times New Roman"/>
+              </w:rPr>
+            </w:pPr>
+            <w:r>
+              <w:rPr>
+                <w:rFonts w:ascii="Times New Roman" w:hAnsi="Times New Roman" w:cs="Times New Roman"/>
               </w:rPr>
               <w:lastRenderedPageBreak/>
               <w:t>2748607200</w:t>
@@ -2355,26 +2117,14 @@
               <w:autoSpaceDN w:val="0"/>
               <w:adjustRightInd w:val="0"/>
               <w:rPr>
-                <w:rFonts w:ascii="TimesNewRomanPSMT" w:hAnsi="TimesNewRomanPSMT" w:cs="TimesNewRomanPSMT"/>
-              </w:rPr>
-            </w:pPr>
-            <w:r>
-              <w:rPr>
-                <w:rFonts w:ascii="TimesNewRomanPSMT" w:hAnsi="TimesNewRomanPSMT" w:cs="TimesNewRomanPSMT"/>
-              </w:rPr>
-              <w:t>2</w:t>
-            </w:r>
-            <w:r>
-              <w:rPr>
-                <w:rFonts w:ascii="TimesNewRomanPSMT" w:hAnsi="TimesNewRomanPSMT" w:cs="TimesNewRomanPSMT"/>
-              </w:rPr>
-              <w:t>.</w:t>
-            </w:r>
-            <w:r>
-              <w:rPr>
-                <w:rFonts w:ascii="TimesNewRomanPSMT" w:hAnsi="TimesNewRomanPSMT" w:cs="TimesNewRomanPSMT"/>
-              </w:rPr>
-              <w:t>748607200</w:t>
+                <w:rFonts w:ascii="Times New Roman" w:hAnsi="Times New Roman" w:cs="Times New Roman"/>
+              </w:rPr>
+            </w:pPr>
+            <w:r>
+              <w:rPr>
+                <w:rFonts w:ascii="Times New Roman" w:hAnsi="Times New Roman" w:cs="Times New Roman"/>
+              </w:rPr>
+              <w:t>2.748607200</w:t>
             </w:r>
           </w:p>
         </w:tc>
@@ -2388,12 +2138,12 @@
               <w:autoSpaceDN w:val="0"/>
               <w:adjustRightInd w:val="0"/>
               <w:rPr>
-                <w:rFonts w:ascii="TimesNewRomanPSMT" w:hAnsi="TimesNewRomanPSMT" w:cs="TimesNewRomanPSMT"/>
-              </w:rPr>
-            </w:pPr>
-            <w:r>
-              <w:rPr>
-                <w:rFonts w:ascii="TimesNewRomanPSMT" w:hAnsi="TimesNewRomanPSMT" w:cs="TimesNewRomanPSMT"/>
+                <w:rFonts w:ascii="Times New Roman" w:hAnsi="Times New Roman" w:cs="Times New Roman"/>
+              </w:rPr>
+            </w:pPr>
+            <w:r>
+              <w:rPr>
+                <w:rFonts w:ascii="Times New Roman" w:hAnsi="Times New Roman" w:cs="Times New Roman"/>
               </w:rPr>
               <w:t>10</w:t>
             </w:r>
@@ -2409,12 +2159,12 @@
               <w:autoSpaceDN w:val="0"/>
               <w:adjustRightInd w:val="0"/>
               <w:rPr>
-                <w:rFonts w:ascii="TimesNewRomanPSMT" w:hAnsi="TimesNewRomanPSMT" w:cs="TimesNewRomanPSMT"/>
-              </w:rPr>
-            </w:pPr>
-            <w:r>
-              <w:rPr>
-                <w:rFonts w:ascii="TimesNewRomanPSMT" w:hAnsi="TimesNewRomanPSMT" w:cs="TimesNewRomanPSMT"/>
+                <w:rFonts w:ascii="Times New Roman" w:hAnsi="Times New Roman" w:cs="Times New Roman"/>
+              </w:rPr>
+            </w:pPr>
+            <w:r>
+              <w:rPr>
+                <w:rFonts w:ascii="Times New Roman" w:hAnsi="Times New Roman" w:cs="Times New Roman"/>
               </w:rPr>
               <w:t>3.6382062886</w:t>
             </w:r>
@@ -2432,12 +2182,12 @@
               <w:autoSpaceDN w:val="0"/>
               <w:adjustRightInd w:val="0"/>
               <w:rPr>
-                <w:rFonts w:ascii="TimesNewRomanPSMT" w:hAnsi="TimesNewRomanPSMT" w:cs="TimesNewRomanPSMT"/>
-              </w:rPr>
-            </w:pPr>
-            <w:r>
-              <w:rPr>
-                <w:rFonts w:ascii="TimesNewRomanPSMT" w:hAnsi="TimesNewRomanPSMT" w:cs="TimesNewRomanPSMT"/>
+                <w:rFonts w:ascii="Times New Roman" w:hAnsi="Times New Roman" w:cs="Times New Roman"/>
+              </w:rPr>
+            </w:pPr>
+            <w:r>
+              <w:rPr>
+                <w:rFonts w:ascii="Times New Roman" w:hAnsi="Times New Roman" w:cs="Times New Roman"/>
               </w:rPr>
               <w:t>Geometric mean</w:t>
             </w:r>
@@ -2453,7 +2203,7 @@
               <w:autoSpaceDN w:val="0"/>
               <w:adjustRightInd w:val="0"/>
               <w:rPr>
-                <w:rFonts w:ascii="TimesNewRomanPSMT" w:hAnsi="TimesNewRomanPSMT" w:cs="TimesNewRomanPSMT"/>
+                <w:rFonts w:ascii="Times New Roman" w:hAnsi="Times New Roman" w:cs="Times New Roman"/>
               </w:rPr>
             </w:pPr>
           </w:p>
@@ -2468,7 +2218,7 @@
               <w:autoSpaceDN w:val="0"/>
               <w:adjustRightInd w:val="0"/>
               <w:rPr>
-                <w:rFonts w:ascii="TimesNewRomanPSMT" w:hAnsi="TimesNewRomanPSMT" w:cs="TimesNewRomanPSMT"/>
+                <w:rFonts w:ascii="Times New Roman" w:hAnsi="Times New Roman" w:cs="Times New Roman"/>
               </w:rPr>
             </w:pPr>
           </w:p>
@@ -2483,7 +2233,7 @@
               <w:autoSpaceDN w:val="0"/>
               <w:adjustRightInd w:val="0"/>
               <w:rPr>
-                <w:rFonts w:ascii="TimesNewRomanPSMT" w:hAnsi="TimesNewRomanPSMT" w:cs="TimesNewRomanPSMT"/>
+                <w:rFonts w:ascii="Times New Roman" w:hAnsi="Times New Roman" w:cs="Times New Roman"/>
               </w:rPr>
             </w:pPr>
           </w:p>
@@ -2498,7 +2248,7 @@
               <w:autoSpaceDN w:val="0"/>
               <w:adjustRightInd w:val="0"/>
               <w:rPr>
-                <w:rFonts w:ascii="TimesNewRomanPSMT" w:hAnsi="TimesNewRomanPSMT" w:cs="TimesNewRomanPSMT"/>
+                <w:rFonts w:ascii="Times New Roman" w:hAnsi="Times New Roman" w:cs="Times New Roman"/>
               </w:rPr>
             </w:pPr>
           </w:p>
@@ -2513,12 +2263,12 @@
               <w:autoSpaceDN w:val="0"/>
               <w:adjustRightInd w:val="0"/>
               <w:rPr>
-                <w:rFonts w:ascii="TimesNewRomanPSMT" w:hAnsi="TimesNewRomanPSMT" w:cs="TimesNewRomanPSMT"/>
-              </w:rPr>
-            </w:pPr>
-            <w:r>
-              <w:rPr>
-                <w:rFonts w:ascii="TimesNewRomanPSMT" w:hAnsi="TimesNewRomanPSMT" w:cs="TimesNewRomanPSMT"/>
+                <w:rFonts w:ascii="Times New Roman" w:hAnsi="Times New Roman" w:cs="Times New Roman"/>
+              </w:rPr>
+            </w:pPr>
+            <w:r>
+              <w:rPr>
+                <w:rFonts w:ascii="Times New Roman" w:hAnsi="Times New Roman" w:cs="Times New Roman"/>
               </w:rPr>
               <w:t>8.633355247</w:t>
             </w:r>
@@ -2533,84 +2283,37 @@
         <w:adjustRightInd w:val="0"/>
         <w:spacing w:after="0" w:line="240" w:lineRule="auto"/>
         <w:rPr>
-          <w:rFonts w:ascii="TimesNewRomanPSMT" w:hAnsi="TimesNewRomanPSMT" w:cs="TimesNewRomanPSMT"/>
-        </w:rPr>
-      </w:pPr>
-    </w:p>
-    <w:p>
-      <w:pPr>
-        <w:autoSpaceDE w:val="0"/>
-        <w:autoSpaceDN w:val="0"/>
-        <w:adjustRightInd w:val="0"/>
-        <w:spacing w:after="0" w:line="240" w:lineRule="auto"/>
-        <w:rPr>
-          <w:rFonts w:ascii="TimesNewRomanPSMT" w:hAnsi="TimesNewRomanPSMT" w:cs="TimesNewRomanPSMT"/>
-        </w:rPr>
-      </w:pPr>
-      <w:r>
-        <w:rPr>
-          <w:rFonts w:ascii="SymbolMT" w:hAnsi="SymbolMT" w:cs="SymbolMT"/>
-        </w:rPr>
-        <w:t xml:space="preserve">• </w:t>
-      </w:r>
-      <w:r>
-        <w:rPr>
-          <w:rFonts w:ascii="TimesNewRomanPSMT" w:hAnsi="TimesNewRomanPSMT" w:cs="TimesNewRomanPSMT"/>
-        </w:rPr>
-        <w:t xml:space="preserve">The calculation of a single number using geometric mean </w:t>
-      </w:r>
-      <w:r>
-        <w:rPr>
-          <w:rFonts w:ascii="TimesNewRomanPSMT" w:hAnsi="TimesNewRomanPSMT" w:cs="TimesNewRomanPSMT"/>
-        </w:rPr>
-        <w:t>t</w:t>
-      </w:r>
-      <w:r>
-        <w:rPr>
-          <w:rFonts w:ascii="TimesNewRomanPSMT" w:hAnsi="TimesNewRomanPSMT" w:cs="TimesNewRomanPSMT"/>
-        </w:rPr>
-        <w:t>o summarize the results of all four</w:t>
+          <w:rFonts w:ascii="Times New Roman" w:hAnsi="Times New Roman" w:cs="Times New Roman"/>
+        </w:rPr>
+      </w:pPr>
+    </w:p>
+    <w:p>
+      <w:pPr>
+        <w:pStyle w:val="Heading1"/>
+      </w:pPr>
+      <w:r>
+        <w:t>Summary of Results of Benchmarks using Geometric Mean</w:t>
       </w:r>
     </w:p>
     <w:p>
       <w:pPr>
         <w:spacing w:line="480" w:lineRule="auto"/>
         <w:rPr>
-          <w:rFonts w:ascii="TimesNewRomanPSMT" w:hAnsi="TimesNewRomanPSMT" w:cs="TimesNewRomanPSMT"/>
-        </w:rPr>
-      </w:pPr>
-      <w:r>
-        <w:rPr>
-          <w:rFonts w:ascii="TimesNewRomanPSMT" w:hAnsi="TimesNewRomanPSMT" w:cs="TimesNewRomanPSMT"/>
-        </w:rPr>
-        <w:t>benchmarks.</w:t>
-      </w:r>
-    </w:p>
-    <w:p>
-      <w:pPr>
-        <w:spacing w:line="480" w:lineRule="auto"/>
-        <w:rPr>
-          <w:rFonts w:ascii="Times New Roman" w:hAnsi="Times New Roman" w:cs="Times New Roman"/>
-          <w:sz w:val="24"/>
-          <w:szCs w:val="24"/>
-        </w:rPr>
-      </w:pPr>
-      <w:r>
-        <w:rPr>
-          <w:rFonts w:ascii="TimesNewRomanPSMT" w:hAnsi="TimesNewRomanPSMT" w:cs="TimesNewRomanPSMT"/>
-        </w:rPr>
-        <w:t xml:space="preserve">Summary of results using a single number (geometric mean): </w:t>
-      </w:r>
-      <w:r>
-        <w:rPr>
-          <w:rFonts w:ascii="TimesNewRomanPSMT" w:hAnsi="TimesNewRomanPSMT" w:cs="TimesNewRomanPSMT"/>
-        </w:rPr>
-        <w:t>8.633355247</w:t>
+          <w:rFonts w:ascii="Times New Roman" w:hAnsi="Times New Roman" w:cs="Times New Roman"/>
+          <w:sz w:val="24"/>
+          <w:szCs w:val="24"/>
+        </w:rPr>
+      </w:pPr>
+      <w:r>
+        <w:rPr>
+          <w:rFonts w:ascii="Times New Roman" w:hAnsi="Times New Roman" w:cs="Times New Roman"/>
+        </w:rPr>
+        <w:t>Summary of results using a single number (geometric mean): 8.633355247</w:t>
       </w:r>
     </w:p>
     <w:sectPr>
-      <w:headerReference w:type="default" r:id="rId11"/>
-      <w:headerReference w:type="first" r:id="rId12"/>
+      <w:headerReference w:type="default" r:id="rId12"/>
+      <w:headerReference w:type="first" r:id="rId13"/>
       <w:pgSz w:w="12240" w:h="15840"/>
       <w:pgMar w:top="1440" w:right="1440" w:bottom="1440" w:left="1440" w:header="720" w:footer="720" w:gutter="0"/>
       <w:cols w:space="720"/>
@@ -2852,6 +2555,127 @@
     </w:pPr>
   </w:p>
 </w:hdr>
+</file>
+
+<file path=word/numbering.xml><?xml version="1.0" encoding="utf-8"?>
+<w:numbering xmlns:wpc="http://schemas.microsoft.com/office/word/2010/wordprocessingCanvas" xmlns:cx="http://schemas.microsoft.com/office/drawing/2014/chartex" xmlns:cx1="http://schemas.microsoft.com/office/drawing/2015/9/8/chartex" xmlns:cx2="http://schemas.microsoft.com/office/drawing/2015/10/21/chartex" xmlns:cx3="http://schemas.microsoft.com/office/drawing/2016/5/9/chartex" xmlns:cx4="http://schemas.microsoft.com/office/drawing/2016/5/10/chartex" xmlns:cx5="http://schemas.microsoft.com/office/drawing/2016/5/11/chartex" xmlns:cx6="http://schemas.microsoft.com/office/drawing/2016/5/12/chartex" xmlns:cx7="http://schemas.microsoft.com/office/drawing/2016/5/13/chartex" xmlns:cx8="http://schemas.microsoft.com/office/drawing/2016/5/14/chartex" xmlns:mc="http://schemas.openxmlformats.org/markup-compatibility/2006" xmlns:aink="http://schemas.microsoft.com/office/drawing/2016/ink" xmlns:am3d="http://schemas.microsoft.com/office/drawing/2017/model3d" xmlns:o="urn:schemas-microsoft-com:office:office" xmlns:oel="http://schemas.microsoft.com/office/2019/extlst" xmlns:r="http://schemas.openxmlformats.org/officeDocument/2006/relationships" xmlns:m="http://schemas.openxmlformats.org/officeDocument/2006/math" xmlns:v="urn:schemas-microsoft-com:vml" xmlns:wp14="http://schemas.microsoft.com/office/word/2010/wordprocessingDrawing" xmlns:wp="http://schemas.openxmlformats.org/drawingml/2006/wordprocessingDrawing" xmlns:w10="urn:schemas-microsoft-com:office:word" xmlns:w="http://schemas.openxmlformats.org/wordprocessingml/2006/main" xmlns:w14="http://schemas.microsoft.com/office/word/2010/wordml" xmlns:w15="http://schemas.microsoft.com/office/word/2012/wordml" xmlns:w16cex="http://schemas.microsoft.com/office/word/2018/wordml/cex" xmlns:w16cid="http://schemas.microsoft.com/office/word/2016/wordml/cid" xmlns:w16="http://schemas.microsoft.com/office/word/2018/wordml" xmlns:w16sdtdh="http://schemas.microsoft.com/office/word/2020/wordml/sdtdatahash" xmlns:w16se="http://schemas.microsoft.com/office/word/2015/wordml/symex" xmlns:wpg="http://schemas.microsoft.com/office/word/2010/wordprocessingGroup" xmlns:wpi="http://schemas.microsoft.com/office/word/2010/wordprocessingInk" xmlns:wne="http://schemas.microsoft.com/office/word/2006/wordml" xmlns:wps="http://schemas.microsoft.com/office/word/2010/wordprocessingShape" mc:Ignorable="w14 w15 w16se w16cid w16 w16cex w16sdtdh wp14">
+  <w:abstractNum w:abstractNumId="0" w15:restartNumberingAfterBreak="0">
+    <w:nsid w:val="69012042"/>
+    <w:multiLevelType w:val="hybridMultilevel"/>
+    <w:tmpl w:val="90487E3E"/>
+    <w:lvl w:ilvl="0" w:tplc="04090001">
+      <w:start w:val="1"/>
+      <w:numFmt w:val="bullet"/>
+      <w:lvlText w:val=""/>
+      <w:lvlJc w:val="left"/>
+      <w:pPr>
+        <w:ind w:left="720" w:hanging="360"/>
+      </w:pPr>
+      <w:rPr>
+        <w:rFonts w:ascii="Symbol" w:hAnsi="Symbol" w:hint="default"/>
+      </w:rPr>
+    </w:lvl>
+    <w:lvl w:ilvl="1" w:tplc="04090003" w:tentative="1">
+      <w:start w:val="1"/>
+      <w:numFmt w:val="bullet"/>
+      <w:lvlText w:val="o"/>
+      <w:lvlJc w:val="left"/>
+      <w:pPr>
+        <w:ind w:left="1440" w:hanging="360"/>
+      </w:pPr>
+      <w:rPr>
+        <w:rFonts w:ascii="Courier New" w:hAnsi="Courier New" w:cs="Courier New" w:hint="default"/>
+      </w:rPr>
+    </w:lvl>
+    <w:lvl w:ilvl="2" w:tplc="04090005" w:tentative="1">
+      <w:start w:val="1"/>
+      <w:numFmt w:val="bullet"/>
+      <w:lvlText w:val=""/>
+      <w:lvlJc w:val="left"/>
+      <w:pPr>
+        <w:ind w:left="2160" w:hanging="360"/>
+      </w:pPr>
+      <w:rPr>
+        <w:rFonts w:ascii="Wingdings" w:hAnsi="Wingdings" w:hint="default"/>
+      </w:rPr>
+    </w:lvl>
+    <w:lvl w:ilvl="3" w:tplc="04090001" w:tentative="1">
+      <w:start w:val="1"/>
+      <w:numFmt w:val="bullet"/>
+      <w:lvlText w:val=""/>
+      <w:lvlJc w:val="left"/>
+      <w:pPr>
+        <w:ind w:left="2880" w:hanging="360"/>
+      </w:pPr>
+      <w:rPr>
+        <w:rFonts w:ascii="Symbol" w:hAnsi="Symbol" w:hint="default"/>
+      </w:rPr>
+    </w:lvl>
+    <w:lvl w:ilvl="4" w:tplc="04090003" w:tentative="1">
+      <w:start w:val="1"/>
+      <w:numFmt w:val="bullet"/>
+      <w:lvlText w:val="o"/>
+      <w:lvlJc w:val="left"/>
+      <w:pPr>
+        <w:ind w:left="3600" w:hanging="360"/>
+      </w:pPr>
+      <w:rPr>
+        <w:rFonts w:ascii="Courier New" w:hAnsi="Courier New" w:cs="Courier New" w:hint="default"/>
+      </w:rPr>
+    </w:lvl>
+    <w:lvl w:ilvl="5" w:tplc="04090005" w:tentative="1">
+      <w:start w:val="1"/>
+      <w:numFmt w:val="bullet"/>
+      <w:lvlText w:val=""/>
+      <w:lvlJc w:val="left"/>
+      <w:pPr>
+        <w:ind w:left="4320" w:hanging="360"/>
+      </w:pPr>
+      <w:rPr>
+        <w:rFonts w:ascii="Wingdings" w:hAnsi="Wingdings" w:hint="default"/>
+      </w:rPr>
+    </w:lvl>
+    <w:lvl w:ilvl="6" w:tplc="04090001" w:tentative="1">
+      <w:start w:val="1"/>
+      <w:numFmt w:val="bullet"/>
+      <w:lvlText w:val=""/>
+      <w:lvlJc w:val="left"/>
+      <w:pPr>
+        <w:ind w:left="5040" w:hanging="360"/>
+      </w:pPr>
+      <w:rPr>
+        <w:rFonts w:ascii="Symbol" w:hAnsi="Symbol" w:hint="default"/>
+      </w:rPr>
+    </w:lvl>
+    <w:lvl w:ilvl="7" w:tplc="04090003" w:tentative="1">
+      <w:start w:val="1"/>
+      <w:numFmt w:val="bullet"/>
+      <w:lvlText w:val="o"/>
+      <w:lvlJc w:val="left"/>
+      <w:pPr>
+        <w:ind w:left="5760" w:hanging="360"/>
+      </w:pPr>
+      <w:rPr>
+        <w:rFonts w:ascii="Courier New" w:hAnsi="Courier New" w:cs="Courier New" w:hint="default"/>
+      </w:rPr>
+    </w:lvl>
+    <w:lvl w:ilvl="8" w:tplc="04090005" w:tentative="1">
+      <w:start w:val="1"/>
+      <w:numFmt w:val="bullet"/>
+      <w:lvlText w:val=""/>
+      <w:lvlJc w:val="left"/>
+      <w:pPr>
+        <w:ind w:left="6480" w:hanging="360"/>
+      </w:pPr>
+      <w:rPr>
+        <w:rFonts w:ascii="Wingdings" w:hAnsi="Wingdings" w:hint="default"/>
+      </w:rPr>
+    </w:lvl>
+  </w:abstractNum>
+  <w:num w:numId="1" w16cid:durableId="1980914099">
+    <w:abstractNumId w:val="0"/>
+  </w:num>
+</w:numbering>
 </file>
 
 <file path=word/styles.xml><?xml version="1.0" encoding="utf-8"?>
@@ -3253,6 +3077,27 @@
     <w:name w:val="Normal"/>
     <w:qFormat/>
   </w:style>
+  <w:style w:type="paragraph" w:styleId="Heading1">
+    <w:name w:val="heading 1"/>
+    <w:basedOn w:val="Normal"/>
+    <w:next w:val="Normal"/>
+    <w:link w:val="Heading1Char"/>
+    <w:uiPriority w:val="9"/>
+    <w:qFormat/>
+    <w:rsid w:val="007F60AD"/>
+    <w:pPr>
+      <w:keepNext/>
+      <w:keepLines/>
+      <w:spacing w:before="240" w:after="0"/>
+      <w:outlineLvl w:val="0"/>
+    </w:pPr>
+    <w:rPr>
+      <w:rFonts w:asciiTheme="majorHAnsi" w:eastAsiaTheme="majorEastAsia" w:hAnsiTheme="majorHAnsi" w:cstheme="majorBidi"/>
+      <w:color w:val="2F5496" w:themeColor="accent1" w:themeShade="BF"/>
+      <w:sz w:val="32"/>
+      <w:szCs w:val="32"/>
+    </w:rPr>
+  </w:style>
   <w:style w:type="character" w:default="1" w:styleId="DefaultParagraphFont">
     <w:name w:val="Default Paragraph Font"/>
     <w:uiPriority w:val="1"/>
@@ -3704,6 +3549,30 @@
       </w:tcPr>
     </w:tblStylePr>
   </w:style>
+  <w:style w:type="character" w:customStyle="1" w:styleId="Heading1Char">
+    <w:name w:val="Heading 1 Char"/>
+    <w:basedOn w:val="DefaultParagraphFont"/>
+    <w:link w:val="Heading1"/>
+    <w:uiPriority w:val="9"/>
+    <w:rsid w:val="007F60AD"/>
+    <w:rPr>
+      <w:rFonts w:asciiTheme="majorHAnsi" w:eastAsiaTheme="majorEastAsia" w:hAnsiTheme="majorHAnsi" w:cstheme="majorBidi"/>
+      <w:color w:val="2F5496" w:themeColor="accent1" w:themeShade="BF"/>
+      <w:sz w:val="32"/>
+      <w:szCs w:val="32"/>
+    </w:rPr>
+  </w:style>
+  <w:style w:type="paragraph" w:styleId="ListParagraph">
+    <w:name w:val="List Paragraph"/>
+    <w:basedOn w:val="Normal"/>
+    <w:uiPriority w:val="34"/>
+    <w:qFormat/>
+    <w:rsid w:val="002C5AD0"/>
+    <w:pPr>
+      <w:ind w:left="720"/>
+      <w:contextualSpacing/>
+    </w:pPr>
+  </w:style>
 </w:styles>
 </file>
 

</xml_diff>

<commit_message>
updated report and report.pdf
</commit_message>
<xml_diff>
--- a/report.docx
+++ b/report.docx
@@ -639,14 +639,13 @@
       </w:pPr>
       <w:r>
         <w:rPr>
-          <w:rFonts w:ascii="Times New Roman" w:hAnsi="Times New Roman" w:cs="Times New Roman"/>
           <w:noProof/>
         </w:rPr>
         <w:drawing>
-          <wp:inline distT="0" distB="0" distL="0" distR="0" wp14:anchorId="78F2374F" wp14:editId="4C1D3455">
-            <wp:extent cx="5943600" cy="330200"/>
-            <wp:effectExtent l="0" t="0" r="0" b="0"/>
-            <wp:docPr id="4" name="Picture 4"/>
+          <wp:inline distT="0" distB="0" distL="0" distR="0" wp14:anchorId="3C506EB8" wp14:editId="237572EB">
+            <wp:extent cx="5943600" cy="739140"/>
+            <wp:effectExtent l="0" t="0" r="0" b="3810"/>
+            <wp:docPr id="2" name="Picture 2" descr="Text&#10;&#10;Description automatically generated"/>
             <wp:cNvGraphicFramePr>
               <a:graphicFrameLocks xmlns:a="http://schemas.openxmlformats.org/drawingml/2006/main" noChangeAspect="1"/>
             </wp:cNvGraphicFramePr>
@@ -654,7 +653,7 @@
               <a:graphicData uri="http://schemas.openxmlformats.org/drawingml/2006/picture">
                 <pic:pic xmlns:pic="http://schemas.openxmlformats.org/drawingml/2006/picture">
                   <pic:nvPicPr>
-                    <pic:cNvPr id="0" name="Picture 7"/>
+                    <pic:cNvPr id="2" name="Picture 2" descr="Text&#10;&#10;Description automatically generated"/>
                     <pic:cNvPicPr>
                       <a:picLocks noChangeAspect="1" noChangeArrowheads="1"/>
                     </pic:cNvPicPr>
@@ -675,7 +674,7 @@
                   <pic:spPr bwMode="auto">
                     <a:xfrm>
                       <a:off x="0" y="0"/>
-                      <a:ext cx="5943600" cy="330200"/>
+                      <a:ext cx="5943600" cy="739140"/>
                     </a:xfrm>
                     <a:prstGeom prst="rect">
                       <a:avLst/>
@@ -732,14 +731,14 @@
       </w:pPr>
       <w:r>
         <w:rPr>
-          <w:rFonts w:ascii="Times New Roman" w:hAnsi="Times New Roman" w:cs="Times New Roman"/>
           <w:noProof/>
         </w:rPr>
+        <w:lastRenderedPageBreak/>
         <w:drawing>
-          <wp:inline distT="0" distB="0" distL="0" distR="0" wp14:anchorId="51C1644F" wp14:editId="74734282">
-            <wp:extent cx="5943600" cy="385445"/>
+          <wp:inline distT="0" distB="0" distL="0" distR="0" wp14:anchorId="020A452C" wp14:editId="1BC1AEF4">
+            <wp:extent cx="5943600" cy="861060"/>
             <wp:effectExtent l="0" t="0" r="0" b="0"/>
-            <wp:docPr id="7" name="Picture 7"/>
+            <wp:docPr id="1" name="Picture 1"/>
             <wp:cNvGraphicFramePr>
               <a:graphicFrameLocks xmlns:a="http://schemas.openxmlformats.org/drawingml/2006/main" noChangeAspect="1"/>
             </wp:cNvGraphicFramePr>
@@ -768,7 +767,7 @@
                   <pic:spPr bwMode="auto">
                     <a:xfrm>
                       <a:off x="0" y="0"/>
-                      <a:ext cx="5943600" cy="385445"/>
+                      <a:ext cx="5943600" cy="861060"/>
                     </a:xfrm>
                     <a:prstGeom prst="rect">
                       <a:avLst/>
@@ -851,7 +850,6 @@
           <w:rFonts w:ascii="Times New Roman" w:hAnsi="Times New Roman" w:cs="Times New Roman"/>
           <w:noProof/>
         </w:rPr>
-        <w:lastRenderedPageBreak/>
         <w:drawing>
           <wp:inline distT="0" distB="0" distL="0" distR="0" wp14:anchorId="3B0BF216" wp14:editId="35A0F859">
             <wp:extent cx="5943600" cy="456565"/>
@@ -1443,7 +1441,13 @@
               <w:rPr>
                 <w:rFonts w:ascii="Times New Roman" w:hAnsi="Times New Roman" w:cs="Times New Roman"/>
               </w:rPr>
-              <w:t>14773330300</w:t>
+              <w:t>147</w:t>
+            </w:r>
+            <w:r>
+              <w:rPr>
+                <w:rFonts w:ascii="Times New Roman" w:hAnsi="Times New Roman" w:cs="Times New Roman"/>
+              </w:rPr>
+              <w:t>65120900</w:t>
             </w:r>
           </w:p>
         </w:tc>
@@ -1464,7 +1468,13 @@
               <w:rPr>
                 <w:rFonts w:ascii="Times New Roman" w:hAnsi="Times New Roman" w:cs="Times New Roman"/>
               </w:rPr>
-              <w:t>14.773330300</w:t>
+              <w:t>14.7</w:t>
+            </w:r>
+            <w:r>
+              <w:rPr>
+                <w:rFonts w:ascii="Times New Roman" w:hAnsi="Times New Roman" w:cs="Times New Roman"/>
+              </w:rPr>
+              <w:t>65120900</w:t>
             </w:r>
           </w:p>
         </w:tc>
@@ -1506,7 +1516,13 @@
               <w:rPr>
                 <w:rFonts w:ascii="Times New Roman" w:hAnsi="Times New Roman" w:cs="Times New Roman"/>
               </w:rPr>
-              <w:t>6.7689544584</w:t>
+              <w:t>6.772717993</w:t>
+            </w:r>
+            <w:r>
+              <w:rPr>
+                <w:rFonts w:ascii="Times New Roman" w:hAnsi="Times New Roman" w:cs="Times New Roman"/>
+              </w:rPr>
+              <w:t>8</w:t>
             </w:r>
           </w:p>
         </w:tc>
@@ -1585,7 +1601,13 @@
               <w:rPr>
                 <w:rFonts w:ascii="Times New Roman" w:hAnsi="Times New Roman" w:cs="Times New Roman"/>
               </w:rPr>
-              <w:t>14978268300</w:t>
+              <w:t>14</w:t>
+            </w:r>
+            <w:r>
+              <w:rPr>
+                <w:rFonts w:ascii="Times New Roman" w:hAnsi="Times New Roman" w:cs="Times New Roman"/>
+              </w:rPr>
+              <w:t>827735500</w:t>
             </w:r>
           </w:p>
         </w:tc>
@@ -1606,7 +1628,13 @@
               <w:rPr>
                 <w:rFonts w:ascii="Times New Roman" w:hAnsi="Times New Roman" w:cs="Times New Roman"/>
               </w:rPr>
-              <w:t>14.978268300</w:t>
+              <w:t>14.</w:t>
+            </w:r>
+            <w:r>
+              <w:rPr>
+                <w:rFonts w:ascii="Times New Roman" w:hAnsi="Times New Roman" w:cs="Times New Roman"/>
+              </w:rPr>
+              <w:t>827735500</w:t>
             </w:r>
           </w:p>
         </w:tc>
@@ -1648,7 +1676,13 @@
               <w:rPr>
                 <w:rFonts w:ascii="Times New Roman" w:hAnsi="Times New Roman" w:cs="Times New Roman"/>
               </w:rPr>
-              <w:t>6.6763392133</w:t>
+              <w:t>6.744118142</w:t>
+            </w:r>
+            <w:r>
+              <w:rPr>
+                <w:rFonts w:ascii="Times New Roman" w:hAnsi="Times New Roman" w:cs="Times New Roman"/>
+              </w:rPr>
+              <w:t>7</w:t>
             </w:r>
           </w:p>
         </w:tc>
@@ -1843,6 +1877,7 @@
               <w:rPr>
                 <w:rFonts w:ascii="Times New Roman" w:hAnsi="Times New Roman" w:cs="Times New Roman"/>
               </w:rPr>
+              <w:lastRenderedPageBreak/>
               <w:t>Hard drive benchmark 1</w:t>
             </w:r>
           </w:p>
@@ -2066,7 +2101,6 @@
               <w:rPr>
                 <w:rFonts w:ascii="Times New Roman" w:hAnsi="Times New Roman" w:cs="Times New Roman"/>
               </w:rPr>
-              <w:lastRenderedPageBreak/>
               <w:t>o Write 10</w:t>
             </w:r>
             <w:r>
@@ -2102,7 +2136,6 @@
               <w:rPr>
                 <w:rFonts w:ascii="Times New Roman" w:hAnsi="Times New Roman" w:cs="Times New Roman"/>
               </w:rPr>
-              <w:lastRenderedPageBreak/>
               <w:t>2748607200</w:t>
             </w:r>
           </w:p>
@@ -2270,7 +2303,19 @@
               <w:rPr>
                 <w:rFonts w:ascii="Times New Roman" w:hAnsi="Times New Roman" w:cs="Times New Roman"/>
               </w:rPr>
-              <w:t>8.633355247</w:t>
+              <w:t>8.6</w:t>
+            </w:r>
+            <w:r>
+              <w:rPr>
+                <w:rFonts w:ascii="Times New Roman" w:hAnsi="Times New Roman" w:cs="Times New Roman"/>
+              </w:rPr>
+              <w:t>51775</w:t>
+            </w:r>
+            <w:r>
+              <w:rPr>
+                <w:rFonts w:ascii="Times New Roman" w:hAnsi="Times New Roman" w:cs="Times New Roman"/>
+              </w:rPr>
+              <w:t>603</w:t>
             </w:r>
           </w:p>
         </w:tc>
@@ -2308,7 +2353,13 @@
         <w:rPr>
           <w:rFonts w:ascii="Times New Roman" w:hAnsi="Times New Roman" w:cs="Times New Roman"/>
         </w:rPr>
-        <w:t>Summary of results using a single number (geometric mean): 8.633355247</w:t>
+        <w:t xml:space="preserve">Summary of results using a single number (geometric mean): </w:t>
+      </w:r>
+      <w:r>
+        <w:rPr>
+          <w:rFonts w:ascii="Times New Roman" w:hAnsi="Times New Roman" w:cs="Times New Roman"/>
+        </w:rPr>
+        <w:t>8.651775603</w:t>
       </w:r>
     </w:p>
     <w:sectPr>

</xml_diff>